<commit_message>
Adding 4 tests solved.
</commit_message>
<xml_diff>
--- a/Exams/23-oct-2021/03.Library/03.Library.docx
+++ b/Exams/23-oct-2021/03.Library/03.Library.docx
@@ -1,6 +1,6 @@
 
 <file path=word/document.xml><?xml version="1.0" encoding="utf-8"?>
-<w:document xmlns:wpc="http://schemas.microsoft.com/office/word/2010/wordprocessingCanvas" xmlns:mc="http://schemas.openxmlformats.org/markup-compatibility/2006" xmlns:o="urn:schemas-microsoft-com:office:office" xmlns:r="http://schemas.openxmlformats.org/officeDocument/2006/relationships" xmlns:m="http://schemas.openxmlformats.org/officeDocument/2006/math" xmlns:v="urn:schemas-microsoft-com:vml" xmlns:wp14="http://schemas.microsoft.com/office/word/2010/wordprocessingDrawing" xmlns:wp="http://schemas.openxmlformats.org/drawingml/2006/wordprocessingDrawing" xmlns:w10="urn:schemas-microsoft-com:office:word" xmlns:w="http://schemas.openxmlformats.org/wordprocessingml/2006/main" xmlns:w14="http://schemas.microsoft.com/office/word/2010/wordml" xmlns:w15="http://schemas.microsoft.com/office/word/2012/wordml" xmlns:wpg="http://schemas.microsoft.com/office/word/2010/wordprocessingGroup" xmlns:wpi="http://schemas.microsoft.com/office/word/2010/wordprocessingInk" xmlns:wne="http://schemas.microsoft.com/office/word/2006/wordml" xmlns:wps="http://schemas.microsoft.com/office/word/2010/wordprocessingShape" mc:Ignorable="w14 w15 wp14">
+<w:document xmlns:wpc="http://schemas.microsoft.com/office/word/2010/wordprocessingCanvas" xmlns:cx="http://schemas.microsoft.com/office/drawing/2014/chartex" xmlns:cx1="http://schemas.microsoft.com/office/drawing/2015/9/8/chartex" xmlns:cx2="http://schemas.microsoft.com/office/drawing/2015/10/21/chartex" xmlns:cx3="http://schemas.microsoft.com/office/drawing/2016/5/9/chartex" xmlns:cx4="http://schemas.microsoft.com/office/drawing/2016/5/10/chartex" xmlns:cx5="http://schemas.microsoft.com/office/drawing/2016/5/11/chartex" xmlns:cx6="http://schemas.microsoft.com/office/drawing/2016/5/12/chartex" xmlns:cx7="http://schemas.microsoft.com/office/drawing/2016/5/13/chartex" xmlns:cx8="http://schemas.microsoft.com/office/drawing/2016/5/14/chartex" xmlns:mc="http://schemas.openxmlformats.org/markup-compatibility/2006" xmlns:aink="http://schemas.microsoft.com/office/drawing/2016/ink" xmlns:am3d="http://schemas.microsoft.com/office/drawing/2017/model3d" xmlns:o="urn:schemas-microsoft-com:office:office" xmlns:r="http://schemas.openxmlformats.org/officeDocument/2006/relationships" xmlns:m="http://schemas.openxmlformats.org/officeDocument/2006/math" xmlns:v="urn:schemas-microsoft-com:vml" xmlns:wp14="http://schemas.microsoft.com/office/word/2010/wordprocessingDrawing" xmlns:wp="http://schemas.openxmlformats.org/drawingml/2006/wordprocessingDrawing" xmlns:w10="urn:schemas-microsoft-com:office:word" xmlns:w="http://schemas.openxmlformats.org/wordprocessingml/2006/main" xmlns:w14="http://schemas.microsoft.com/office/word/2010/wordml" xmlns:w15="http://schemas.microsoft.com/office/word/2012/wordml" xmlns:w16cex="http://schemas.microsoft.com/office/word/2018/wordml/cex" xmlns:w16cid="http://schemas.microsoft.com/office/word/2016/wordml/cid" xmlns:w16="http://schemas.microsoft.com/office/word/2018/wordml" xmlns:w16sdtdh="http://schemas.microsoft.com/office/word/2020/wordml/sdtdatahash" xmlns:w16se="http://schemas.microsoft.com/office/word/2015/wordml/symex" xmlns:wpg="http://schemas.microsoft.com/office/word/2010/wordprocessingGroup" xmlns:wpi="http://schemas.microsoft.com/office/word/2010/wordprocessingInk" xmlns:wne="http://schemas.microsoft.com/office/word/2006/wordml" xmlns:wps="http://schemas.microsoft.com/office/word/2010/wordprocessingShape" mc:Ignorable="w14 w15 w16se w16cid w16 w16cex w16sdtdh wp14">
   <w:body>
     <w:p>
       <w:pPr>
@@ -172,7 +172,7 @@
     </w:p>
     <w:tbl>
       <w:tblPr>
-        <w:tblStyle w:val="a3"/>
+        <w:tblStyle w:val="TableGrid"/>
         <w:tblW w:w="8792" w:type="dxa"/>
         <w:tblInd w:w="23" w:type="dxa"/>
         <w:tblLayout w:type="fixed"/>
@@ -197,7 +197,7 @@
           </w:tcPr>
           <w:p>
             <w:pPr>
-              <w:pStyle w:val="HTML"/>
+              <w:pStyle w:val="HTMLPreformatted"/>
               <w:shd w:val="clear" w:color="auto" w:fill="FFFFFF"/>
               <w:rPr>
                 <w:rFonts w:ascii="Consolas" w:hAnsi="Consolas"/>
@@ -302,7 +302,7 @@
           </w:p>
           <w:p>
             <w:pPr>
-              <w:pStyle w:val="HTML"/>
+              <w:pStyle w:val="HTMLPreformatted"/>
               <w:shd w:val="clear" w:color="auto" w:fill="FFFFFF"/>
               <w:rPr>
                 <w:rFonts w:ascii="Consolas" w:hAnsi="Consolas"/>
@@ -543,7 +543,7 @@
           </w:p>
           <w:p>
             <w:pPr>
-              <w:pStyle w:val="HTML"/>
+              <w:pStyle w:val="HTMLPreformatted"/>
               <w:shd w:val="clear" w:color="auto" w:fill="FFFFFF"/>
               <w:rPr>
                 <w:rFonts w:ascii="Consolas" w:hAnsi="Consolas"/>
@@ -611,7 +611,7 @@
           </w:p>
           <w:p>
             <w:pPr>
-              <w:pStyle w:val="HTML"/>
+              <w:pStyle w:val="HTMLPreformatted"/>
               <w:shd w:val="clear" w:color="auto" w:fill="FFFFFF"/>
               <w:rPr>
                 <w:rFonts w:ascii="Consolas" w:hAnsi="Consolas"/>
@@ -645,7 +645,7 @@
           </w:p>
           <w:p>
             <w:pPr>
-              <w:pStyle w:val="HTML"/>
+              <w:pStyle w:val="HTMLPreformatted"/>
               <w:shd w:val="clear" w:color="auto" w:fill="FFFFFF"/>
               <w:rPr>
                 <w:rFonts w:ascii="Consolas" w:hAnsi="Consolas"/>
@@ -744,7 +744,7 @@
           </w:p>
           <w:p>
             <w:pPr>
-              <w:pStyle w:val="HTML"/>
+              <w:pStyle w:val="HTMLPreformatted"/>
               <w:shd w:val="clear" w:color="auto" w:fill="FFFFFF"/>
               <w:rPr>
                 <w:rFonts w:ascii="Consolas" w:hAnsi="Consolas"/>
@@ -785,7 +785,7 @@
     </w:p>
     <w:p>
       <w:pPr>
-        <w:pStyle w:val="a4"/>
+        <w:pStyle w:val="ListParagraph"/>
         <w:numPr>
           <w:ilvl w:val="0"/>
           <w:numId w:val="1"/>
@@ -794,6 +794,7 @@
         <w:rPr>
           <w:rFonts w:ascii="Consolas" w:hAnsi="Consolas"/>
           <w:b/>
+          <w:color w:val="70AD47" w:themeColor="accent6"/>
         </w:rPr>
       </w:pPr>
       <w:r>
@@ -801,6 +802,7 @@
           <w:rStyle w:val="jlqj4b"/>
           <w:rFonts w:ascii="Consolas" w:hAnsi="Consolas"/>
           <w:b/>
+          <w:color w:val="70AD47" w:themeColor="accent6"/>
         </w:rPr>
         <w:t>calcPriceOfBook</w:t>
       </w:r>
@@ -809,6 +811,7 @@
           <w:rStyle w:val="jlqj4b"/>
           <w:rFonts w:ascii="Consolas" w:hAnsi="Consolas"/>
           <w:b/>
+          <w:color w:val="70AD47" w:themeColor="accent6"/>
         </w:rPr>
         <w:t xml:space="preserve"> </w:t>
       </w:r>
@@ -817,6 +820,7 @@
           <w:rStyle w:val="jlqj4b"/>
           <w:rFonts w:ascii="Consolas" w:hAnsi="Consolas"/>
           <w:b/>
+          <w:color w:val="70AD47" w:themeColor="accent6"/>
           <w:lang w:val="en"/>
         </w:rPr>
         <w:t>(</w:t>
@@ -826,6 +830,7 @@
           <w:rStyle w:val="jlqj4b"/>
           <w:rFonts w:ascii="Consolas" w:hAnsi="Consolas"/>
           <w:b/>
+          <w:color w:val="70AD47" w:themeColor="accent6"/>
           <w:lang w:val="en"/>
         </w:rPr>
         <w:t>nameOfBook, year</w:t>
@@ -835,6 +840,7 @@
           <w:rStyle w:val="jlqj4b"/>
           <w:rFonts w:ascii="Consolas" w:hAnsi="Consolas"/>
           <w:b/>
+          <w:color w:val="70AD47" w:themeColor="accent6"/>
           <w:lang w:val="en"/>
         </w:rPr>
         <w:t>)</w:t>
@@ -843,63 +849,70 @@
         <w:rPr>
           <w:rFonts w:cstheme="minorHAnsi"/>
           <w:b/>
+          <w:color w:val="70AD47" w:themeColor="accent6"/>
         </w:rPr>
         <w:t xml:space="preserve"> - </w:t>
       </w:r>
       <w:r>
         <w:rPr>
           <w:rFonts w:cstheme="minorHAnsi"/>
+          <w:color w:val="70AD47" w:themeColor="accent6"/>
         </w:rPr>
         <w:t>A function that accept</w:t>
       </w:r>
       <w:r>
         <w:rPr>
           <w:rFonts w:cstheme="minorHAnsi"/>
+          <w:color w:val="70AD47" w:themeColor="accent6"/>
         </w:rPr>
         <w:t>s</w:t>
       </w:r>
       <w:r>
         <w:rPr>
           <w:rFonts w:cstheme="minorHAnsi"/>
+          <w:color w:val="70AD47" w:themeColor="accent6"/>
         </w:rPr>
         <w:t xml:space="preserve"> </w:t>
       </w:r>
       <w:r>
         <w:rPr>
           <w:rFonts w:cstheme="minorHAnsi"/>
+          <w:color w:val="70AD47" w:themeColor="accent6"/>
         </w:rPr>
         <w:t xml:space="preserve">a </w:t>
       </w:r>
       <w:r>
         <w:rPr>
           <w:rFonts w:cstheme="minorHAnsi"/>
+          <w:color w:val="70AD47" w:themeColor="accent6"/>
         </w:rPr>
         <w:t xml:space="preserve">string and </w:t>
       </w:r>
       <w:r>
         <w:rPr>
           <w:rFonts w:cstheme="minorHAnsi"/>
+          <w:color w:val="70AD47" w:themeColor="accent6"/>
         </w:rPr>
         <w:t xml:space="preserve">a </w:t>
       </w:r>
       <w:r>
         <w:rPr>
           <w:rFonts w:cstheme="minorHAnsi"/>
+          <w:color w:val="70AD47" w:themeColor="accent6"/>
         </w:rPr>
         <w:t>number</w:t>
       </w:r>
       <w:r>
         <w:rPr>
           <w:rFonts w:cstheme="minorHAnsi"/>
+          <w:color w:val="70AD47" w:themeColor="accent6"/>
         </w:rPr>
         <w:t>:</w:t>
       </w:r>
-      <w:bookmarkStart w:id="0" w:name="_GoBack"/>
-      <w:bookmarkEnd w:id="0"/>
     </w:p>
     <w:p>
       <w:pPr>
-        <w:pStyle w:val="a4"/>
+        <w:pStyle w:val="ListParagraph"/>
         <w:numPr>
           <w:ilvl w:val="0"/>
           <w:numId w:val="10"/>
@@ -909,11 +922,13 @@
           <w:rStyle w:val="jlqj4b"/>
           <w:rFonts w:ascii="Consolas" w:hAnsi="Consolas"/>
           <w:b/>
-        </w:rPr>
-      </w:pPr>
-      <w:r>
-        <w:rPr>
-          <w:rStyle w:val="jlqj4b"/>
+          <w:color w:val="70AD47" w:themeColor="accent6"/>
+        </w:rPr>
+      </w:pPr>
+      <w:r>
+        <w:rPr>
+          <w:rStyle w:val="jlqj4b"/>
+          <w:color w:val="70AD47" w:themeColor="accent6"/>
           <w:lang w:val="en"/>
         </w:rPr>
         <w:t xml:space="preserve">The function calculates the price of the book depending on the </w:t>
@@ -922,6 +937,7 @@
         <w:rPr>
           <w:rStyle w:val="jlqj4b"/>
           <w:b/>
+          <w:color w:val="70AD47" w:themeColor="accent6"/>
           <w:lang w:val="en"/>
         </w:rPr>
         <w:t>year</w:t>
@@ -929,6 +945,7 @@
       <w:r>
         <w:rPr>
           <w:rStyle w:val="jlqj4b"/>
+          <w:color w:val="70AD47" w:themeColor="accent6"/>
           <w:lang w:val="en"/>
         </w:rPr>
         <w:t xml:space="preserve"> of publication</w:t>
@@ -936,7 +953,7 @@
     </w:p>
     <w:p>
       <w:pPr>
-        <w:pStyle w:val="a4"/>
+        <w:pStyle w:val="ListParagraph"/>
         <w:numPr>
           <w:ilvl w:val="0"/>
           <w:numId w:val="10"/>
@@ -946,33 +963,21 @@
           <w:rStyle w:val="jlqj4b"/>
           <w:rFonts w:ascii="Consolas" w:hAnsi="Consolas"/>
           <w:b/>
-        </w:rPr>
-      </w:pPr>
-      <w:r>
-        <w:rPr>
-          <w:rStyle w:val="jlqj4b"/>
+          <w:color w:val="70AD47" w:themeColor="accent6"/>
+        </w:rPr>
+      </w:pPr>
+      <w:r>
+        <w:rPr>
+          <w:rStyle w:val="jlqj4b"/>
+          <w:color w:val="70AD47" w:themeColor="accent6"/>
           <w:lang w:val="en"/>
         </w:rPr>
-        <w:t>The standard price of the book is 20</w:t>
-      </w:r>
-      <w:r>
-        <w:rPr>
-          <w:rStyle w:val="jlqj4b"/>
-          <w:lang w:val="en"/>
-        </w:rPr>
-        <w:t xml:space="preserve"> </w:t>
-      </w:r>
-      <w:r>
-        <w:rPr>
-          <w:rStyle w:val="jlqj4b"/>
-          <w:lang w:val="en"/>
-        </w:rPr>
-        <w:t>BGN</w:t>
+        <w:t>The standard price of the book is 20 BGN</w:t>
       </w:r>
     </w:p>
     <w:p>
       <w:pPr>
-        <w:pStyle w:val="a4"/>
+        <w:pStyle w:val="ListParagraph"/>
         <w:numPr>
           <w:ilvl w:val="0"/>
           <w:numId w:val="10"/>
@@ -982,11 +987,13 @@
           <w:rStyle w:val="jlqj4b"/>
           <w:rFonts w:ascii="Consolas" w:hAnsi="Consolas"/>
           <w:b/>
-        </w:rPr>
-      </w:pPr>
-      <w:r>
-        <w:rPr>
-          <w:rStyle w:val="jlqj4b"/>
+          <w:color w:val="70AD47" w:themeColor="accent6"/>
+        </w:rPr>
+      </w:pPr>
+      <w:r>
+        <w:rPr>
+          <w:rStyle w:val="jlqj4b"/>
+          <w:color w:val="70AD47" w:themeColor="accent6"/>
           <w:lang w:val="en"/>
         </w:rPr>
         <w:t xml:space="preserve">If the </w:t>
@@ -995,6 +1002,7 @@
         <w:rPr>
           <w:rStyle w:val="jlqj4b"/>
           <w:b/>
+          <w:color w:val="70AD47" w:themeColor="accent6"/>
           <w:lang w:val="en"/>
         </w:rPr>
         <w:t>year</w:t>
@@ -1002,6 +1010,7 @@
       <w:r>
         <w:rPr>
           <w:rStyle w:val="jlqj4b"/>
+          <w:color w:val="70AD47" w:themeColor="accent6"/>
           <w:lang w:val="en"/>
         </w:rPr>
         <w:t xml:space="preserve"> of publication is </w:t>
@@ -1010,6 +1019,7 @@
         <w:rPr>
           <w:rStyle w:val="jlqj4b"/>
           <w:b/>
+          <w:color w:val="70AD47" w:themeColor="accent6"/>
           <w:lang w:val="en"/>
         </w:rPr>
         <w:t>less</w:t>
@@ -1017,6 +1027,7 @@
       <w:r>
         <w:rPr>
           <w:rStyle w:val="jlqj4b"/>
+          <w:color w:val="70AD47" w:themeColor="accent6"/>
           <w:lang w:val="en"/>
         </w:rPr>
         <w:t xml:space="preserve"> than or </w:t>
@@ -1025,6 +1036,7 @@
         <w:rPr>
           <w:rStyle w:val="jlqj4b"/>
           <w:b/>
+          <w:color w:val="70AD47" w:themeColor="accent6"/>
           <w:lang w:val="en"/>
         </w:rPr>
         <w:t>equal</w:t>
@@ -1032,6 +1044,7 @@
       <w:r>
         <w:rPr>
           <w:rStyle w:val="jlqj4b"/>
+          <w:color w:val="70AD47" w:themeColor="accent6"/>
           <w:lang w:val="en"/>
         </w:rPr>
         <w:t xml:space="preserve"> to </w:t>
@@ -1040,66 +1053,66 @@
         <w:rPr>
           <w:rStyle w:val="jlqj4b"/>
           <w:b/>
+          <w:color w:val="70AD47" w:themeColor="accent6"/>
           <w:lang w:val="en"/>
         </w:rPr>
-        <w:t>198</w:t>
-      </w:r>
-      <w:r>
-        <w:rPr>
-          <w:rStyle w:val="jlqj4b"/>
-          <w:b/>
+        <w:t>1980</w:t>
+      </w:r>
+      <w:r>
+        <w:rPr>
+          <w:rStyle w:val="jlqj4b"/>
+          <w:color w:val="70AD47" w:themeColor="accent6"/>
           <w:lang w:val="en"/>
         </w:rPr>
-        <w:t>0</w:t>
-      </w:r>
-      <w:r>
-        <w:rPr>
-          <w:rStyle w:val="jlqj4b"/>
+        <w:t xml:space="preserve">, there is a </w:t>
+      </w:r>
+      <w:r>
+        <w:rPr>
+          <w:rStyle w:val="jlqj4b"/>
+          <w:b/>
+          <w:color w:val="70AD47" w:themeColor="accent6"/>
           <w:lang w:val="en"/>
         </w:rPr>
-        <w:t xml:space="preserve">, there is a </w:t>
-      </w:r>
-      <w:r>
-        <w:rPr>
-          <w:rStyle w:val="jlqj4b"/>
-          <w:b/>
+        <w:t>50</w:t>
+      </w:r>
+      <w:r>
+        <w:rPr>
+          <w:rStyle w:val="jlqj4b"/>
+          <w:b/>
+          <w:color w:val="70AD47" w:themeColor="accent6"/>
+          <w:lang w:val="bg-BG"/>
+        </w:rPr>
+        <w:t>%</w:t>
+      </w:r>
+      <w:r>
+        <w:rPr>
+          <w:rStyle w:val="jlqj4b"/>
+          <w:b/>
+          <w:color w:val="70AD47" w:themeColor="accent6"/>
           <w:lang w:val="en"/>
         </w:rPr>
-        <w:t>50</w:t>
-      </w:r>
-      <w:r>
-        <w:rPr>
-          <w:rStyle w:val="jlqj4b"/>
-          <w:b/>
-          <w:lang w:val="bg-BG"/>
-        </w:rPr>
-        <w:t>%</w:t>
-      </w:r>
-      <w:r>
-        <w:rPr>
-          <w:rStyle w:val="jlqj4b"/>
-          <w:b/>
+        <w:t xml:space="preserve"> </w:t>
+      </w:r>
+      <w:r>
+        <w:rPr>
+          <w:rStyle w:val="jlqj4b"/>
+          <w:color w:val="70AD47" w:themeColor="accent6"/>
           <w:lang w:val="en"/>
         </w:rPr>
+        <w:t>percent discount</w:t>
+      </w:r>
+      <w:r>
+        <w:rPr>
+          <w:rStyle w:val="Heading1Char"/>
+          <w:color w:val="70AD47" w:themeColor="accent6"/>
+          <w:lang w:val="en"/>
+        </w:rPr>
         <w:t xml:space="preserve"> </w:t>
       </w:r>
       <w:r>
         <w:rPr>
           <w:rStyle w:val="jlqj4b"/>
-          <w:lang w:val="en"/>
-        </w:rPr>
-        <w:t>percent discount</w:t>
-      </w:r>
-      <w:r>
-        <w:rPr>
-          <w:rStyle w:val="10"/>
-          <w:lang w:val="en"/>
-        </w:rPr>
-        <w:t xml:space="preserve"> </w:t>
-      </w:r>
-      <w:r>
-        <w:rPr>
-          <w:rStyle w:val="jlqj4b"/>
+          <w:color w:val="70AD47" w:themeColor="accent6"/>
           <w:lang w:val="en"/>
         </w:rPr>
         <w:t>from the standard price</w:t>
@@ -1107,7 +1120,7 @@
     </w:p>
     <w:p>
       <w:pPr>
-        <w:pStyle w:val="a4"/>
+        <w:pStyle w:val="ListParagraph"/>
         <w:numPr>
           <w:ilvl w:val="0"/>
           <w:numId w:val="9"/>
@@ -1117,11 +1130,13 @@
           <w:rStyle w:val="jlqj4b"/>
           <w:rFonts w:ascii="Consolas" w:hAnsi="Consolas"/>
           <w:b/>
-        </w:rPr>
-      </w:pPr>
-      <w:r>
-        <w:rPr>
-          <w:rStyle w:val="jlqj4b"/>
+          <w:color w:val="70AD47" w:themeColor="accent6"/>
+        </w:rPr>
+      </w:pPr>
+      <w:r>
+        <w:rPr>
+          <w:rStyle w:val="jlqj4b"/>
+          <w:color w:val="70AD47" w:themeColor="accent6"/>
           <w:lang w:val="en"/>
         </w:rPr>
         <w:t>T</w:t>
@@ -1129,6 +1144,7 @@
       <w:r>
         <w:rPr>
           <w:rStyle w:val="jlqj4b"/>
+          <w:color w:val="70AD47" w:themeColor="accent6"/>
           <w:lang w:val="en"/>
         </w:rPr>
         <w:t xml:space="preserve">he function </w:t>
@@ -1136,6 +1152,7 @@
       <w:r>
         <w:rPr>
           <w:rStyle w:val="jlqj4b"/>
+          <w:color w:val="70AD47" w:themeColor="accent6"/>
           <w:lang w:val="en"/>
         </w:rPr>
         <w:t xml:space="preserve">calculated </w:t>
@@ -1143,6 +1160,7 @@
       <w:r>
         <w:rPr>
           <w:rStyle w:val="jlqj4b"/>
+          <w:color w:val="70AD47" w:themeColor="accent6"/>
           <w:lang w:val="en"/>
         </w:rPr>
         <w:t>price of the book</w:t>
@@ -1150,6 +1168,7 @@
       <w:r>
         <w:rPr>
           <w:rStyle w:val="jlqj4b"/>
+          <w:color w:val="70AD47" w:themeColor="accent6"/>
           <w:lang w:val="en"/>
         </w:rPr>
         <w:t xml:space="preserve"> and </w:t>
@@ -1158,6 +1177,7 @@
         <w:rPr>
           <w:rStyle w:val="jlqj4b"/>
           <w:b/>
+          <w:color w:val="70AD47" w:themeColor="accent6"/>
           <w:lang w:val="en"/>
         </w:rPr>
         <w:t>return</w:t>
@@ -1165,6 +1185,7 @@
       <w:r>
         <w:rPr>
           <w:rStyle w:val="jlqj4b"/>
+          <w:color w:val="70AD47" w:themeColor="accent6"/>
           <w:lang w:val="en"/>
         </w:rPr>
         <w:t>:</w:t>
@@ -1172,6 +1193,7 @@
       <w:r>
         <w:rPr>
           <w:rStyle w:val="jlqj4b"/>
+          <w:color w:val="70AD47" w:themeColor="accent6"/>
           <w:lang w:val="bg-BG"/>
         </w:rPr>
         <w:t xml:space="preserve"> </w:t>
@@ -1181,70 +1203,60 @@
           <w:rStyle w:val="jlqj4b"/>
           <w:rFonts w:ascii="Consolas" w:hAnsi="Consolas"/>
           <w:b/>
-        </w:rPr>
-        <w:t>`</w:t>
+          <w:color w:val="70AD47" w:themeColor="accent6"/>
+        </w:rPr>
+        <w:t>`Price of {</w:t>
       </w:r>
       <w:r>
         <w:rPr>
           <w:rStyle w:val="jlqj4b"/>
           <w:rFonts w:ascii="Consolas" w:hAnsi="Consolas"/>
           <w:b/>
-        </w:rPr>
-        <w:t xml:space="preserve">Price of </w:t>
+          <w:color w:val="70AD47" w:themeColor="accent6"/>
+          <w:lang w:val="en"/>
+        </w:rPr>
+        <w:t>nameOfBook</w:t>
       </w:r>
       <w:r>
         <w:rPr>
           <w:rStyle w:val="jlqj4b"/>
           <w:rFonts w:ascii="Consolas" w:hAnsi="Consolas"/>
           <w:b/>
-        </w:rPr>
-        <w:t>{</w:t>
+          <w:color w:val="70AD47" w:themeColor="accent6"/>
+        </w:rPr>
+        <w:t>}</w:t>
       </w:r>
       <w:r>
         <w:rPr>
           <w:rStyle w:val="jlqj4b"/>
           <w:rFonts w:ascii="Consolas" w:hAnsi="Consolas"/>
           <w:b/>
-          <w:lang w:val="en"/>
-        </w:rPr>
-        <w:t>nameOfBook</w:t>
+          <w:color w:val="70AD47" w:themeColor="accent6"/>
+        </w:rPr>
+        <w:t xml:space="preserve"> </w:t>
       </w:r>
       <w:r>
         <w:rPr>
           <w:rStyle w:val="jlqj4b"/>
           <w:rFonts w:ascii="Consolas" w:hAnsi="Consolas"/>
           <w:b/>
-        </w:rPr>
-        <w:t>}</w:t>
+          <w:color w:val="70AD47" w:themeColor="accent6"/>
+        </w:rPr>
+        <w:t>is {price}</w:t>
       </w:r>
       <w:r>
         <w:rPr>
           <w:rStyle w:val="jlqj4b"/>
           <w:rFonts w:ascii="Consolas" w:hAnsi="Consolas"/>
           <w:b/>
-        </w:rPr>
-        <w:t xml:space="preserve"> </w:t>
-      </w:r>
-      <w:r>
-        <w:rPr>
-          <w:rStyle w:val="jlqj4b"/>
-          <w:rFonts w:ascii="Consolas" w:hAnsi="Consolas"/>
-          <w:b/>
-        </w:rPr>
-        <w:t>is {price}</w:t>
-      </w:r>
-      <w:r>
-        <w:rPr>
-          <w:rStyle w:val="jlqj4b"/>
-          <w:rFonts w:ascii="Consolas" w:hAnsi="Consolas"/>
-          <w:b/>
+          <w:color w:val="70AD47" w:themeColor="accent6"/>
         </w:rPr>
         <w:t>`</w:t>
       </w:r>
     </w:p>
     <w:p>
       <w:pPr>
-        <w:pStyle w:val="a4"/>
+        <w:pStyle w:val="ListParagraph"/>
         <w:numPr>
           <w:ilvl w:val="0"/>
           <w:numId w:val="9"/>
@@ -1254,11 +1266,13 @@
           <w:rStyle w:val="jlqj4b"/>
           <w:rFonts w:ascii="Consolas" w:hAnsi="Consolas"/>
           <w:b/>
-        </w:rPr>
-      </w:pPr>
-      <w:r>
-        <w:rPr>
-          <w:rStyle w:val="jlqj4b"/>
+          <w:color w:val="70AD47" w:themeColor="accent6"/>
+        </w:rPr>
+      </w:pPr>
+      <w:r>
+        <w:rPr>
+          <w:rStyle w:val="jlqj4b"/>
+          <w:color w:val="70AD47" w:themeColor="accent6"/>
           <w:lang w:val="en"/>
         </w:rPr>
         <w:t>You need to validate the input</w:t>
@@ -1266,6 +1280,7 @@
       <w:r>
         <w:rPr>
           <w:rStyle w:val="jlqj4b"/>
+          <w:color w:val="70AD47" w:themeColor="accent6"/>
           <w:lang w:val="en"/>
         </w:rPr>
         <w:t xml:space="preserve">, if </w:t>
@@ -1275,24 +1290,30 @@
           <w:rStyle w:val="jlqj4b"/>
           <w:rFonts w:ascii="Consolas" w:hAnsi="Consolas"/>
           <w:b/>
+          <w:color w:val="70AD47" w:themeColor="accent6"/>
           <w:lang w:val="en"/>
         </w:rPr>
         <w:t>nameOfBook</w:t>
       </w:r>
       <w:r>
         <w:rPr>
-          <w:rStyle w:val="10"/>
+          <w:rStyle w:val="Heading1Char"/>
           <w:rFonts w:cstheme="minorHAnsi"/>
+          <w:color w:val="70AD47" w:themeColor="accent6"/>
           <w:lang w:val="en"/>
         </w:rPr>
         <w:t xml:space="preserve"> </w:t>
       </w:r>
       <w:r>
+        <w:rPr>
+          <w:color w:val="70AD47" w:themeColor="accent6"/>
+        </w:rPr>
         <w:t>is not</w:t>
       </w:r>
       <w:r>
         <w:rPr>
           <w:rStyle w:val="jlqj4b"/>
+          <w:color w:val="70AD47" w:themeColor="accent6"/>
           <w:lang w:val="en"/>
         </w:rPr>
         <w:t xml:space="preserve"> a string</w:t>
@@ -1300,6 +1321,7 @@
       <w:r>
         <w:rPr>
           <w:rStyle w:val="jlqj4b"/>
+          <w:color w:val="70AD47" w:themeColor="accent6"/>
           <w:lang w:val="bg-BG"/>
         </w:rPr>
         <w:t>, or</w:t>
@@ -1307,6 +1329,7 @@
       <w:r>
         <w:rPr>
           <w:rStyle w:val="jlqj4b"/>
+          <w:color w:val="70AD47" w:themeColor="accent6"/>
           <w:lang w:val="bg-BG"/>
         </w:rPr>
         <w:t xml:space="preserve"> the </w:t>
@@ -1316,6 +1339,7 @@
           <w:rStyle w:val="jlqj4b"/>
           <w:rFonts w:ascii="Consolas" w:hAnsi="Consolas"/>
           <w:b/>
+          <w:color w:val="70AD47" w:themeColor="accent6"/>
           <w:lang w:val="bg-BG"/>
         </w:rPr>
         <w:t>year</w:t>
@@ -1323,12 +1347,14 @@
       <w:r>
         <w:rPr>
           <w:rStyle w:val="jlqj4b"/>
+          <w:color w:val="70AD47" w:themeColor="accent6"/>
         </w:rPr>
         <w:t xml:space="preserve"> is not</w:t>
       </w:r>
       <w:r>
         <w:rPr>
           <w:rStyle w:val="jlqj4b"/>
+          <w:color w:val="70AD47" w:themeColor="accent6"/>
         </w:rPr>
         <w:t xml:space="preserve"> an </w:t>
       </w:r>
@@ -1336,18 +1362,21 @@
         <w:rPr>
           <w:rStyle w:val="jlqj4b"/>
           <w:b/>
+          <w:color w:val="70AD47" w:themeColor="accent6"/>
         </w:rPr>
         <w:t>integer</w:t>
       </w:r>
       <w:r>
         <w:rPr>
           <w:rStyle w:val="jlqj4b"/>
+          <w:color w:val="70AD47" w:themeColor="accent6"/>
         </w:rPr>
         <w:t xml:space="preserve"> number</w:t>
       </w:r>
       <w:r>
         <w:rPr>
           <w:rStyle w:val="jlqj4b"/>
+          <w:color w:val="70AD47" w:themeColor="accent6"/>
         </w:rPr>
         <w:t xml:space="preserve">, </w:t>
       </w:r>
@@ -1355,18 +1384,21 @@
         <w:rPr>
           <w:rStyle w:val="jlqj4b"/>
           <w:b/>
+          <w:color w:val="70AD47" w:themeColor="accent6"/>
         </w:rPr>
         <w:t>throw</w:t>
       </w:r>
       <w:r>
         <w:rPr>
           <w:rStyle w:val="jlqj4b"/>
+          <w:color w:val="70AD47" w:themeColor="accent6"/>
         </w:rPr>
         <w:t xml:space="preserve"> an error:</w:t>
       </w:r>
       <w:r>
         <w:rPr>
           <w:rStyle w:val="jlqj4b"/>
+          <w:color w:val="70AD47" w:themeColor="accent6"/>
           <w:lang w:val="bg-BG"/>
         </w:rPr>
         <w:t xml:space="preserve"> </w:t>
@@ -1374,6 +1406,7 @@
       <w:r>
         <w:rPr>
           <w:noProof/>
+          <w:color w:val="70AD47" w:themeColor="accent6"/>
         </w:rPr>
         <w:t>"</w:t>
       </w:r>
@@ -1382,6 +1415,7 @@
           <w:rStyle w:val="jlqj4b"/>
           <w:rFonts w:ascii="Consolas" w:hAnsi="Consolas"/>
           <w:b/>
+          <w:color w:val="70AD47" w:themeColor="accent6"/>
           <w:lang w:val="en"/>
         </w:rPr>
         <w:t>Invalid input</w:t>
@@ -1389,13 +1423,14 @@
       <w:r>
         <w:rPr>
           <w:noProof/>
+          <w:color w:val="70AD47" w:themeColor="accent6"/>
         </w:rPr>
         <w:t>"</w:t>
       </w:r>
     </w:p>
     <w:p>
       <w:pPr>
-        <w:pStyle w:val="a4"/>
+        <w:pStyle w:val="ListParagraph"/>
         <w:spacing w:line="276" w:lineRule="auto"/>
         <w:ind w:left="1440"/>
         <w:rPr>
@@ -1406,7 +1441,7 @@
     </w:p>
     <w:p>
       <w:pPr>
-        <w:pStyle w:val="a4"/>
+        <w:pStyle w:val="ListParagraph"/>
         <w:numPr>
           <w:ilvl w:val="0"/>
           <w:numId w:val="1"/>
@@ -1414,12 +1449,14 @@
         <w:rPr>
           <w:rFonts w:ascii="Consolas" w:hAnsi="Consolas"/>
           <w:b/>
+          <w:color w:val="70AD47" w:themeColor="accent6"/>
         </w:rPr>
       </w:pPr>
       <w:r>
         <w:rPr>
           <w:rFonts w:ascii="Consolas" w:hAnsi="Consolas"/>
           <w:b/>
+          <w:color w:val="70AD47" w:themeColor="accent6"/>
         </w:rPr>
         <w:t>findBook</w:t>
       </w:r>
@@ -1427,6 +1464,7 @@
         <w:rPr>
           <w:rFonts w:ascii="Consolas" w:hAnsi="Consolas"/>
           <w:b/>
+          <w:color w:val="70AD47" w:themeColor="accent6"/>
         </w:rPr>
         <w:t xml:space="preserve"> </w:t>
       </w:r>
@@ -1434,16 +1472,21 @@
         <w:rPr>
           <w:rFonts w:ascii="Consolas" w:hAnsi="Consolas"/>
           <w:b/>
+          <w:color w:val="70AD47" w:themeColor="accent6"/>
         </w:rPr>
         <w:t>(booksArr,</w:t>
       </w:r>
       <w:r>
+        <w:rPr>
+          <w:color w:val="70AD47" w:themeColor="accent6"/>
+        </w:rPr>
         <w:t xml:space="preserve"> </w:t>
       </w:r>
       <w:r>
         <w:rPr>
           <w:rFonts w:ascii="Consolas" w:hAnsi="Consolas"/>
           <w:b/>
+          <w:color w:val="70AD47" w:themeColor="accent6"/>
         </w:rPr>
         <w:t>desired</w:t>
       </w:r>
@@ -1451,42 +1494,34 @@
         <w:rPr>
           <w:rFonts w:ascii="Consolas" w:hAnsi="Consolas"/>
           <w:b/>
-        </w:rPr>
-        <w:t>B</w:t>
+          <w:color w:val="70AD47" w:themeColor="accent6"/>
+        </w:rPr>
+        <w:t>Book)</w:t>
       </w:r>
       <w:r>
         <w:rPr>
           <w:rFonts w:ascii="Consolas" w:hAnsi="Consolas"/>
-          <w:b/>
-        </w:rPr>
-        <w:t>ook</w:t>
-      </w:r>
-      <w:r>
-        <w:rPr>
-          <w:rFonts w:ascii="Consolas" w:hAnsi="Consolas"/>
-          <w:b/>
-        </w:rPr>
-        <w:t>)</w:t>
-      </w:r>
-      <w:r>
-        <w:rPr>
-          <w:rFonts w:ascii="Consolas" w:hAnsi="Consolas"/>
+          <w:color w:val="70AD47" w:themeColor="accent6"/>
         </w:rPr>
         <w:t>-</w:t>
       </w:r>
       <w:r>
+        <w:rPr>
+          <w:color w:val="70AD47" w:themeColor="accent6"/>
+        </w:rPr>
         <w:t xml:space="preserve"> </w:t>
       </w:r>
       <w:r>
         <w:rPr>
           <w:rFonts w:cstheme="minorHAnsi"/>
+          <w:color w:val="70AD47" w:themeColor="accent6"/>
         </w:rPr>
         <w:t>A function that accepts an array and string:</w:t>
       </w:r>
     </w:p>
     <w:p>
       <w:pPr>
-        <w:pStyle w:val="a4"/>
+        <w:pStyle w:val="ListParagraph"/>
         <w:numPr>
           <w:ilvl w:val="1"/>
           <w:numId w:val="1"/>
@@ -1496,11 +1531,13 @@
           <w:rStyle w:val="jlqj4b"/>
           <w:rFonts w:ascii="Consolas" w:hAnsi="Consolas"/>
           <w:b/>
-        </w:rPr>
-      </w:pPr>
-      <w:r>
-        <w:rPr>
-          <w:rStyle w:val="jlqj4b"/>
+          <w:color w:val="70AD47" w:themeColor="accent6"/>
+        </w:rPr>
+      </w:pPr>
+      <w:r>
+        <w:rPr>
+          <w:rStyle w:val="jlqj4b"/>
+          <w:color w:val="70AD47" w:themeColor="accent6"/>
           <w:lang w:val="en"/>
         </w:rPr>
         <w:t xml:space="preserve">The array includes all available </w:t>
@@ -1509,6 +1546,7 @@
         <w:rPr>
           <w:rStyle w:val="jlqj4b"/>
           <w:b/>
+          <w:color w:val="70AD47" w:themeColor="accent6"/>
           <w:lang w:val="en"/>
         </w:rPr>
         <w:t>books</w:t>
@@ -1516,6 +1554,7 @@
       <w:r>
         <w:rPr>
           <w:rStyle w:val="jlqj4b"/>
+          <w:color w:val="70AD47" w:themeColor="accent6"/>
           <w:lang w:val="en"/>
         </w:rPr>
         <w:t xml:space="preserve"> in the library</w:t>
@@ -1524,6 +1563,7 @@
         <w:rPr>
           <w:rStyle w:val="jlqj4b"/>
           <w:rFonts w:cstheme="minorHAnsi"/>
+          <w:color w:val="70AD47" w:themeColor="accent6"/>
         </w:rPr>
         <w:t xml:space="preserve"> ([</w:t>
       </w:r>
@@ -1533,71 +1573,22 @@
           <w:b/>
           <w:bCs/>
           <w:noProof/>
-          <w:color w:val="000000" w:themeColor="text1"/>
-        </w:rPr>
-        <w:t>"Troy",</w:t>
-      </w:r>
-      <w:r>
-        <w:rPr>
+          <w:color w:val="70AD47" w:themeColor="accent6"/>
+        </w:rPr>
+        <w:t>"Troy", "Life Style", "Torronto", etc.</w:t>
+      </w:r>
+      <w:r>
+        <w:rPr>
+          <w:rStyle w:val="jlqj4b"/>
           <w:rFonts w:cstheme="minorHAnsi"/>
-          <w:b/>
-          <w:bCs/>
-          <w:noProof/>
-          <w:color w:val="000000" w:themeColor="text1"/>
-        </w:rPr>
-        <w:t xml:space="preserve"> </w:t>
-      </w:r>
-      <w:r>
-        <w:rPr>
-          <w:rFonts w:cstheme="minorHAnsi"/>
-          <w:b/>
-          <w:bCs/>
-          <w:noProof/>
-          <w:color w:val="000000" w:themeColor="text1"/>
-        </w:rPr>
-        <w:t>"Life Style"</w:t>
-      </w:r>
-      <w:r>
-        <w:rPr>
-          <w:rFonts w:cstheme="minorHAnsi"/>
-          <w:b/>
-          <w:bCs/>
-          <w:noProof/>
-          <w:color w:val="000000" w:themeColor="text1"/>
-        </w:rPr>
-        <w:t xml:space="preserve">, </w:t>
-      </w:r>
-      <w:r>
-        <w:rPr>
-          <w:rFonts w:cstheme="minorHAnsi"/>
-          <w:b/>
-          <w:bCs/>
-          <w:noProof/>
-          <w:color w:val="000000" w:themeColor="text1"/>
-        </w:rPr>
-        <w:t>"Torronto"</w:t>
-      </w:r>
-      <w:r>
-        <w:rPr>
-          <w:rFonts w:cstheme="minorHAnsi"/>
-          <w:b/>
-          <w:bCs/>
-          <w:noProof/>
-          <w:color w:val="000000" w:themeColor="text1"/>
-        </w:rPr>
-        <w:t>, etc.</w:t>
-      </w:r>
-      <w:r>
-        <w:rPr>
-          <w:rStyle w:val="jlqj4b"/>
-          <w:rFonts w:cstheme="minorHAnsi"/>
+          <w:color w:val="70AD47" w:themeColor="accent6"/>
         </w:rPr>
         <w:t>])</w:t>
       </w:r>
     </w:p>
     <w:p>
       <w:pPr>
-        <w:pStyle w:val="a4"/>
+        <w:pStyle w:val="ListParagraph"/>
         <w:numPr>
           <w:ilvl w:val="0"/>
           <w:numId w:val="2"/>
@@ -1606,24 +1597,33 @@
         <w:rPr>
           <w:rStyle w:val="jlqj4b"/>
           <w:rFonts w:cstheme="minorHAnsi"/>
-        </w:rPr>
-      </w:pPr>
-      <w:r>
+          <w:color w:val="70AD47" w:themeColor="accent6"/>
+        </w:rPr>
+      </w:pPr>
+      <w:r>
+        <w:rPr>
+          <w:color w:val="70AD47" w:themeColor="accent6"/>
+        </w:rPr>
         <w:t xml:space="preserve">If the length of the </w:t>
       </w:r>
       <w:r>
         <w:rPr>
           <w:rFonts w:cstheme="minorHAnsi"/>
           <w:b/>
+          <w:color w:val="70AD47" w:themeColor="accent6"/>
         </w:rPr>
         <w:t>booksArr</w:t>
       </w:r>
       <w:r>
+        <w:rPr>
+          <w:color w:val="70AD47" w:themeColor="accent6"/>
+        </w:rPr>
         <w:t xml:space="preserve"> array is zero</w:t>
       </w:r>
       <w:r>
         <w:rPr>
           <w:rFonts w:cstheme="minorHAnsi"/>
+          <w:color w:val="70AD47" w:themeColor="accent6"/>
         </w:rPr>
         <w:t xml:space="preserve">, </w:t>
       </w:r>
@@ -1631,18 +1631,21 @@
         <w:rPr>
           <w:rFonts w:cstheme="minorHAnsi"/>
           <w:b/>
+          <w:color w:val="70AD47" w:themeColor="accent6"/>
         </w:rPr>
         <w:t>throw</w:t>
       </w:r>
       <w:r>
         <w:rPr>
           <w:rFonts w:cstheme="minorHAnsi"/>
+          <w:color w:val="70AD47" w:themeColor="accent6"/>
         </w:rPr>
         <w:t xml:space="preserve"> an error in</w:t>
       </w:r>
       <w:r>
         <w:rPr>
           <w:rFonts w:cstheme="minorHAnsi"/>
+          <w:color w:val="70AD47" w:themeColor="accent6"/>
           <w:lang w:val="bg-BG"/>
         </w:rPr>
         <w:t xml:space="preserve"> </w:t>
@@ -1650,40 +1653,38 @@
       <w:r>
         <w:rPr>
           <w:rFonts w:cstheme="minorHAnsi"/>
+          <w:color w:val="70AD47" w:themeColor="accent6"/>
         </w:rPr>
         <w:t>the following format:</w:t>
       </w:r>
       <w:r>
         <w:rPr>
           <w:noProof/>
-        </w:rPr>
-        <w:t xml:space="preserve"> </w:t>
+          <w:color w:val="70AD47" w:themeColor="accent6"/>
+        </w:rPr>
+        <w:t xml:space="preserve"> "</w:t>
+      </w:r>
+      <w:r>
+        <w:rPr>
+          <w:rStyle w:val="jlqj4b"/>
+          <w:rFonts w:ascii="Consolas" w:hAnsi="Consolas"/>
+          <w:b/>
+          <w:color w:val="70AD47" w:themeColor="accent6"/>
+          <w:lang w:val="en"/>
+        </w:rPr>
+        <w:t>No books currently available</w:t>
       </w:r>
       <w:r>
         <w:rPr>
           <w:noProof/>
-        </w:rPr>
-        <w:t>"</w:t>
-      </w:r>
-      <w:r>
-        <w:rPr>
-          <w:rStyle w:val="jlqj4b"/>
-          <w:rFonts w:ascii="Consolas" w:hAnsi="Consolas"/>
-          <w:b/>
-          <w:lang w:val="en"/>
-        </w:rPr>
-        <w:t>No books currently available</w:t>
-      </w:r>
-      <w:r>
-        <w:rPr>
-          <w:noProof/>
+          <w:color w:val="70AD47" w:themeColor="accent6"/>
         </w:rPr>
         <w:t>"</w:t>
       </w:r>
     </w:p>
     <w:p>
       <w:pPr>
-        <w:pStyle w:val="a4"/>
+        <w:pStyle w:val="ListParagraph"/>
         <w:numPr>
           <w:ilvl w:val="1"/>
           <w:numId w:val="1"/>
@@ -1692,24 +1693,28 @@
         <w:rPr>
           <w:rStyle w:val="jlqj4b"/>
           <w:rFonts w:cstheme="minorHAnsi"/>
+          <w:color w:val="70AD47" w:themeColor="accent6"/>
         </w:rPr>
       </w:pPr>
       <w:r>
         <w:rPr>
           <w:rStyle w:val="jlqj4b"/>
           <w:rFonts w:cstheme="minorHAnsi"/>
+          <w:color w:val="70AD47" w:themeColor="accent6"/>
         </w:rPr>
         <w:t xml:space="preserve">The function checks </w:t>
       </w:r>
       <w:r>
         <w:rPr>
           <w:rFonts w:cstheme="minorHAnsi"/>
+          <w:color w:val="70AD47" w:themeColor="accent6"/>
         </w:rPr>
         <w:t>whether the</w:t>
       </w:r>
       <w:r>
         <w:rPr>
           <w:rFonts w:cstheme="minorHAnsi"/>
+          <w:color w:val="70AD47" w:themeColor="accent6"/>
           <w:lang w:val="bg-BG"/>
         </w:rPr>
         <w:t xml:space="preserve"> </w:t>
@@ -1717,6 +1722,7 @@
       <w:r>
         <w:rPr>
           <w:rFonts w:cstheme="minorHAnsi"/>
+          <w:color w:val="70AD47" w:themeColor="accent6"/>
         </w:rPr>
         <w:t xml:space="preserve">submitted string </w:t>
       </w:r>
@@ -1724,18 +1730,21 @@
         <w:rPr>
           <w:rFonts w:cstheme="minorHAnsi"/>
           <w:b/>
+          <w:color w:val="70AD47" w:themeColor="accent6"/>
         </w:rPr>
         <w:t>desiredBook</w:t>
       </w:r>
       <w:r>
         <w:rPr>
           <w:rFonts w:cstheme="minorHAnsi"/>
+          <w:color w:val="70AD47" w:themeColor="accent6"/>
         </w:rPr>
         <w:t xml:space="preserve"> is present </w:t>
       </w:r>
       <w:r>
         <w:rPr>
           <w:rStyle w:val="jlqj4b"/>
+          <w:color w:val="70AD47" w:themeColor="accent6"/>
           <w:lang w:val="en"/>
         </w:rPr>
         <w:t xml:space="preserve">in the array </w:t>
@@ -1744,12 +1753,14 @@
         <w:rPr>
           <w:rFonts w:ascii="Consolas" w:hAnsi="Consolas"/>
           <w:b/>
+          <w:color w:val="70AD47" w:themeColor="accent6"/>
         </w:rPr>
         <w:t>booksArr</w:t>
       </w:r>
       <w:r>
         <w:rPr>
           <w:rStyle w:val="jlqj4b"/>
+          <w:color w:val="70AD47" w:themeColor="accent6"/>
           <w:lang w:val="en"/>
         </w:rPr>
         <w:t>.</w:t>
@@ -1757,7 +1768,7 @@
     </w:p>
     <w:p>
       <w:pPr>
-        <w:pStyle w:val="a4"/>
+        <w:pStyle w:val="ListParagraph"/>
         <w:numPr>
           <w:ilvl w:val="0"/>
           <w:numId w:val="2"/>
@@ -1766,17 +1777,20 @@
         <w:rPr>
           <w:rFonts w:ascii="Consolas" w:hAnsi="Consolas"/>
           <w:b/>
-        </w:rPr>
-      </w:pPr>
-      <w:r>
-        <w:rPr>
-          <w:rStyle w:val="jlqj4b"/>
+          <w:color w:val="70AD47" w:themeColor="accent6"/>
+        </w:rPr>
+      </w:pPr>
+      <w:r>
+        <w:rPr>
+          <w:rStyle w:val="jlqj4b"/>
+          <w:color w:val="70AD47" w:themeColor="accent6"/>
         </w:rPr>
         <w:t>I</w:t>
       </w:r>
       <w:r>
         <w:rPr>
           <w:rStyle w:val="jlqj4b"/>
+          <w:color w:val="70AD47" w:themeColor="accent6"/>
           <w:lang w:val="en"/>
         </w:rPr>
         <w:t xml:space="preserve">f present in the array, the function </w:t>
@@ -1785,6 +1799,7 @@
         <w:rPr>
           <w:rStyle w:val="jlqj4b"/>
           <w:b/>
+          <w:color w:val="70AD47" w:themeColor="accent6"/>
           <w:lang w:val="en"/>
         </w:rPr>
         <w:t>return</w:t>
@@ -1792,6 +1807,7 @@
       <w:r>
         <w:rPr>
           <w:rStyle w:val="jlqj4b"/>
+          <w:color w:val="70AD47" w:themeColor="accent6"/>
           <w:lang w:val="en"/>
         </w:rPr>
         <w:t xml:space="preserve">: </w:t>
@@ -1799,6 +1815,7 @@
       <w:r>
         <w:rPr>
           <w:noProof/>
+          <w:color w:val="70AD47" w:themeColor="accent6"/>
         </w:rPr>
         <w:t>"</w:t>
       </w:r>
@@ -1807,36 +1824,30 @@
           <w:rStyle w:val="jlqj4b"/>
           <w:rFonts w:ascii="Consolas" w:hAnsi="Consolas"/>
           <w:b/>
+          <w:color w:val="70AD47" w:themeColor="accent6"/>
           <w:lang w:val="en"/>
         </w:rPr>
-        <w:t xml:space="preserve">We </w:t>
-      </w:r>
-      <w:r>
-        <w:rPr>
-          <w:rStyle w:val="jlqj4b"/>
+        <w:t>We found the book you want</w:t>
+      </w:r>
+      <w:r>
+        <w:rPr>
           <w:rFonts w:ascii="Consolas" w:hAnsi="Consolas"/>
           <w:b/>
-          <w:lang w:val="en"/>
-        </w:rPr>
-        <w:t>found the book you want</w:t>
-      </w:r>
-      <w:r>
-        <w:rPr>
-          <w:rFonts w:ascii="Consolas" w:hAnsi="Consolas"/>
-          <w:b/>
+          <w:color w:val="70AD47" w:themeColor="accent6"/>
         </w:rPr>
         <w:t>.</w:t>
       </w:r>
       <w:r>
         <w:rPr>
           <w:noProof/>
+          <w:color w:val="70AD47" w:themeColor="accent6"/>
         </w:rPr>
         <w:t>"</w:t>
       </w:r>
     </w:p>
     <w:p>
       <w:pPr>
-        <w:pStyle w:val="a4"/>
+        <w:pStyle w:val="ListParagraph"/>
         <w:numPr>
           <w:ilvl w:val="0"/>
           <w:numId w:val="2"/>
@@ -1845,32 +1856,45 @@
         <w:rPr>
           <w:rFonts w:ascii="Consolas" w:hAnsi="Consolas"/>
           <w:b/>
+          <w:color w:val="70AD47" w:themeColor="accent6"/>
         </w:rPr>
       </w:pPr>
       <w:r>
         <w:rPr>
           <w:noProof/>
+          <w:color w:val="70AD47" w:themeColor="accent6"/>
         </w:rPr>
         <w:t>Otherwise</w:t>
       </w:r>
       <w:r>
+        <w:rPr>
+          <w:color w:val="70AD47" w:themeColor="accent6"/>
+        </w:rPr>
         <w:t xml:space="preserve"> </w:t>
       </w:r>
       <w:r>
+        <w:rPr>
+          <w:color w:val="70AD47" w:themeColor="accent6"/>
+        </w:rPr>
         <w:t xml:space="preserve">the function </w:t>
       </w:r>
       <w:r>
         <w:rPr>
           <w:b/>
+          <w:color w:val="70AD47" w:themeColor="accent6"/>
         </w:rPr>
         <w:t>return</w:t>
       </w:r>
       <w:r>
+        <w:rPr>
+          <w:color w:val="70AD47" w:themeColor="accent6"/>
+        </w:rPr>
         <w:t xml:space="preserve">: </w:t>
       </w:r>
       <w:r>
         <w:rPr>
           <w:noProof/>
+          <w:color w:val="70AD47" w:themeColor="accent6"/>
         </w:rPr>
         <w:t>"</w:t>
       </w:r>
@@ -1879,6 +1903,7 @@
           <w:rStyle w:val="jlqj4b"/>
           <w:rFonts w:ascii="Consolas" w:hAnsi="Consolas"/>
           <w:b/>
+          <w:color w:val="70AD47" w:themeColor="accent6"/>
           <w:lang w:val="en"/>
         </w:rPr>
         <w:t>The book you are looking for is not here!</w:t>
@@ -1886,32 +1911,40 @@
       <w:r>
         <w:rPr>
           <w:noProof/>
+          <w:color w:val="70AD47" w:themeColor="accent6"/>
         </w:rPr>
         <w:t>"</w:t>
       </w:r>
     </w:p>
     <w:p>
       <w:pPr>
-        <w:pStyle w:val="a4"/>
+        <w:pStyle w:val="ListParagraph"/>
         <w:numPr>
           <w:ilvl w:val="0"/>
           <w:numId w:val="2"/>
         </w:numPr>
         <w:spacing w:line="276" w:lineRule="auto"/>
-      </w:pPr>
-      <w:r>
-        <w:t>T</w:t>
-      </w:r>
-      <w:r>
-        <w:t>here is no need for validation for the input, you will always be given an array</w:t>
-      </w:r>
-      <w:r>
-        <w:rPr>
+        <w:rPr>
+          <w:color w:val="70AD47" w:themeColor="accent6"/>
+        </w:rPr>
+      </w:pPr>
+      <w:r>
+        <w:rPr>
+          <w:color w:val="70AD47" w:themeColor="accent6"/>
+        </w:rPr>
+        <w:t>There is no need for validation for the input, you will always be given an array</w:t>
+      </w:r>
+      <w:r>
+        <w:rPr>
+          <w:color w:val="70AD47" w:themeColor="accent6"/>
           <w:lang w:val="bg-BG"/>
         </w:rPr>
         <w:t xml:space="preserve"> </w:t>
       </w:r>
       <w:r>
+        <w:rPr>
+          <w:color w:val="70AD47" w:themeColor="accent6"/>
+        </w:rPr>
         <w:t>and string</w:t>
       </w:r>
     </w:p>
@@ -1923,7 +1956,7 @@
     </w:p>
     <w:p>
       <w:pPr>
-        <w:pStyle w:val="a4"/>
+        <w:pStyle w:val="ListParagraph"/>
         <w:numPr>
           <w:ilvl w:val="0"/>
           <w:numId w:val="1"/>
@@ -1931,62 +1964,38 @@
         <w:rPr>
           <w:rFonts w:ascii="Consolas" w:hAnsi="Consolas"/>
           <w:b/>
+          <w:color w:val="70AD47" w:themeColor="accent6"/>
         </w:rPr>
       </w:pPr>
       <w:r>
         <w:rPr>
           <w:rFonts w:ascii="Consolas" w:hAnsi="Consolas"/>
           <w:b/>
+          <w:color w:val="70AD47" w:themeColor="accent6"/>
           <w:lang w:val="bg-BG"/>
         </w:rPr>
         <w:lastRenderedPageBreak/>
-        <w:t>arrangeTheB</w:t>
+        <w:t>arrangeTheBooks</w:t>
       </w:r>
       <w:r>
         <w:rPr>
           <w:rFonts w:ascii="Consolas" w:hAnsi="Consolas"/>
           <w:b/>
-          <w:lang w:val="bg-BG"/>
-        </w:rPr>
-        <w:t>ooks</w:t>
-      </w:r>
-      <w:r>
-        <w:rPr>
-          <w:rFonts w:ascii="Consolas" w:hAnsi="Consolas"/>
-          <w:b/>
-        </w:rPr>
-        <w:t xml:space="preserve"> (countB</w:t>
-      </w:r>
-      <w:r>
-        <w:rPr>
-          <w:rFonts w:ascii="Consolas" w:hAnsi="Consolas"/>
-          <w:b/>
-        </w:rPr>
-        <w:t>ooks</w:t>
-      </w:r>
-      <w:r>
-        <w:rPr>
-          <w:rFonts w:ascii="Consolas" w:hAnsi="Consolas"/>
-          <w:b/>
-        </w:rPr>
-        <w:t>)</w:t>
+          <w:color w:val="70AD47" w:themeColor="accent6"/>
+        </w:rPr>
+        <w:t xml:space="preserve"> (countBooks)</w:t>
       </w:r>
       <w:r>
         <w:rPr>
           <w:rFonts w:cstheme="minorHAnsi"/>
-        </w:rPr>
-        <w:t xml:space="preserve"> - A function accept a number</w:t>
-      </w:r>
-      <w:r>
-        <w:rPr>
-          <w:rFonts w:cstheme="minorHAnsi"/>
-        </w:rPr>
-        <w:t>:</w:t>
+          <w:color w:val="70AD47" w:themeColor="accent6"/>
+        </w:rPr>
+        <w:t xml:space="preserve"> - A function accept a number:</w:t>
       </w:r>
     </w:p>
     <w:p>
       <w:pPr>
-        <w:pStyle w:val="a4"/>
+        <w:pStyle w:val="ListParagraph"/>
         <w:numPr>
           <w:ilvl w:val="1"/>
           <w:numId w:val="1"/>
@@ -1995,11 +2004,13 @@
         <w:rPr>
           <w:rFonts w:ascii="Consolas" w:hAnsi="Consolas"/>
           <w:b/>
-        </w:rPr>
-      </w:pPr>
-      <w:r>
-        <w:rPr>
-          <w:rStyle w:val="jlqj4b"/>
+          <w:color w:val="70AD47" w:themeColor="accent6"/>
+        </w:rPr>
+      </w:pPr>
+      <w:r>
+        <w:rPr>
+          <w:rStyle w:val="jlqj4b"/>
+          <w:color w:val="70AD47" w:themeColor="accent6"/>
           <w:lang w:val="en"/>
         </w:rPr>
         <w:t>You need to validate the input, if</w:t>
@@ -2008,6 +2019,7 @@
         <w:rPr>
           <w:rStyle w:val="jlqj4b"/>
           <w:rFonts w:cstheme="minorHAnsi"/>
+          <w:color w:val="70AD47" w:themeColor="accent6"/>
           <w:lang w:val="en"/>
         </w:rPr>
         <w:t xml:space="preserve"> </w:t>
@@ -2016,6 +2028,7 @@
         <w:rPr>
           <w:rStyle w:val="jlqj4b"/>
           <w:rFonts w:cstheme="minorHAnsi"/>
+          <w:color w:val="70AD47" w:themeColor="accent6"/>
           <w:lang w:val="bg-BG"/>
         </w:rPr>
         <w:t>the</w:t>
@@ -2025,6 +2038,7 @@
           <w:rStyle w:val="jlqj4b"/>
           <w:rFonts w:cstheme="minorHAnsi"/>
           <w:b/>
+          <w:color w:val="70AD47" w:themeColor="accent6"/>
           <w:lang w:val="bg-BG"/>
         </w:rPr>
         <w:t xml:space="preserve"> </w:t>
@@ -2034,6 +2048,7 @@
           <w:rStyle w:val="jlqj4b"/>
           <w:rFonts w:ascii="Consolas" w:hAnsi="Consolas"/>
           <w:b/>
+          <w:color w:val="70AD47" w:themeColor="accent6"/>
           <w:lang w:val="bg-BG"/>
         </w:rPr>
         <w:t>count</w:t>
@@ -2043,12 +2058,14 @@
           <w:rStyle w:val="jlqj4b"/>
           <w:rFonts w:ascii="Consolas" w:hAnsi="Consolas"/>
           <w:b/>
+          <w:color w:val="70AD47" w:themeColor="accent6"/>
         </w:rPr>
         <w:t>Books</w:t>
       </w:r>
       <w:r>
         <w:rPr>
           <w:rStyle w:val="jlqj4b"/>
+          <w:color w:val="70AD47" w:themeColor="accent6"/>
         </w:rPr>
         <w:t xml:space="preserve"> is not an </w:t>
       </w:r>
@@ -2056,18 +2073,21 @@
         <w:rPr>
           <w:rStyle w:val="jlqj4b"/>
           <w:b/>
+          <w:color w:val="70AD47" w:themeColor="accent6"/>
         </w:rPr>
         <w:t>integer</w:t>
       </w:r>
       <w:r>
         <w:rPr>
           <w:rStyle w:val="jlqj4b"/>
+          <w:color w:val="70AD47" w:themeColor="accent6"/>
         </w:rPr>
         <w:t xml:space="preserve"> number,</w:t>
       </w:r>
       <w:r>
         <w:rPr>
-          <w:rStyle w:val="10"/>
+          <w:rStyle w:val="Heading1Char"/>
+          <w:color w:val="70AD47" w:themeColor="accent6"/>
           <w:lang w:val="en"/>
         </w:rPr>
         <w:t xml:space="preserve"> </w:t>
@@ -2075,6 +2095,7 @@
       <w:r>
         <w:rPr>
           <w:rStyle w:val="jlqj4b"/>
+          <w:color w:val="70AD47" w:themeColor="accent6"/>
           <w:lang w:val="en"/>
         </w:rPr>
         <w:t>or is a negative number</w:t>
@@ -2082,6 +2103,7 @@
       <w:r>
         <w:rPr>
           <w:rStyle w:val="jlqj4b"/>
+          <w:color w:val="70AD47" w:themeColor="accent6"/>
         </w:rPr>
         <w:t xml:space="preserve">, </w:t>
       </w:r>
@@ -2089,18 +2111,21 @@
         <w:rPr>
           <w:rStyle w:val="jlqj4b"/>
           <w:b/>
+          <w:color w:val="70AD47" w:themeColor="accent6"/>
         </w:rPr>
         <w:t>throw</w:t>
       </w:r>
       <w:r>
         <w:rPr>
           <w:rStyle w:val="jlqj4b"/>
+          <w:color w:val="70AD47" w:themeColor="accent6"/>
         </w:rPr>
         <w:t xml:space="preserve"> an error:</w:t>
       </w:r>
       <w:r>
         <w:rPr>
           <w:rStyle w:val="jlqj4b"/>
+          <w:color w:val="70AD47" w:themeColor="accent6"/>
           <w:lang w:val="bg-BG"/>
         </w:rPr>
         <w:t xml:space="preserve"> </w:t>
@@ -2108,6 +2133,7 @@
       <w:r>
         <w:rPr>
           <w:noProof/>
+          <w:color w:val="70AD47" w:themeColor="accent6"/>
         </w:rPr>
         <w:t>"</w:t>
       </w:r>
@@ -2116,6 +2142,7 @@
           <w:rStyle w:val="jlqj4b"/>
           <w:rFonts w:ascii="Consolas" w:hAnsi="Consolas"/>
           <w:b/>
+          <w:color w:val="70AD47" w:themeColor="accent6"/>
           <w:lang w:val="en"/>
         </w:rPr>
         <w:t>Invalid input</w:t>
@@ -2123,13 +2150,14 @@
       <w:r>
         <w:rPr>
           <w:noProof/>
+          <w:color w:val="70AD47" w:themeColor="accent6"/>
         </w:rPr>
         <w:t>"</w:t>
       </w:r>
     </w:p>
     <w:p>
       <w:pPr>
-        <w:pStyle w:val="a4"/>
+        <w:pStyle w:val="ListParagraph"/>
         <w:numPr>
           <w:ilvl w:val="1"/>
           <w:numId w:val="1"/>
@@ -2138,12 +2166,14 @@
         <w:rPr>
           <w:rStyle w:val="jlqj4b"/>
           <w:rFonts w:cstheme="minorHAnsi"/>
+          <w:color w:val="70AD47" w:themeColor="accent6"/>
         </w:rPr>
       </w:pPr>
       <w:r>
         <w:rPr>
           <w:rStyle w:val="jlqj4b"/>
           <w:rFonts w:cstheme="minorHAnsi"/>
+          <w:color w:val="70AD47" w:themeColor="accent6"/>
         </w:rPr>
         <w:t>The library has 5</w:t>
       </w:r>
@@ -2151,6 +2181,7 @@
         <w:rPr>
           <w:rStyle w:val="jlqj4b"/>
           <w:rFonts w:cstheme="minorHAnsi"/>
+          <w:color w:val="70AD47" w:themeColor="accent6"/>
         </w:rPr>
         <w:t xml:space="preserve"> </w:t>
       </w:r>
@@ -2159,6 +2190,7 @@
           <w:rStyle w:val="jlqj4b"/>
           <w:rFonts w:cstheme="minorHAnsi"/>
           <w:b/>
+          <w:color w:val="70AD47" w:themeColor="accent6"/>
         </w:rPr>
         <w:t>shelves</w:t>
       </w:r>
@@ -2166,23 +2198,29 @@
         <w:rPr>
           <w:rStyle w:val="jlqj4b"/>
           <w:rFonts w:cstheme="minorHAnsi"/>
+          <w:color w:val="70AD47" w:themeColor="accent6"/>
         </w:rPr>
         <w:t xml:space="preserve">, each </w:t>
       </w:r>
       <w:r>
         <w:rPr>
           <w:rStyle w:val="jlqj4b"/>
+          <w:color w:val="70AD47" w:themeColor="accent6"/>
           <w:lang w:val="en"/>
         </w:rPr>
         <w:t>shelf</w:t>
       </w:r>
       <w:r>
+        <w:rPr>
+          <w:color w:val="70AD47" w:themeColor="accent6"/>
+        </w:rPr>
         <w:t xml:space="preserve"> </w:t>
       </w:r>
       <w:r>
         <w:rPr>
           <w:rStyle w:val="jlqj4b"/>
           <w:rFonts w:cstheme="minorHAnsi"/>
+          <w:color w:val="70AD47" w:themeColor="accent6"/>
         </w:rPr>
         <w:t>can hold 8</w:t>
       </w:r>
@@ -2190,6 +2228,7 @@
         <w:rPr>
           <w:rStyle w:val="jlqj4b"/>
           <w:rFonts w:cstheme="minorHAnsi"/>
+          <w:color w:val="70AD47" w:themeColor="accent6"/>
         </w:rPr>
         <w:t xml:space="preserve"> books</w:t>
       </w:r>
@@ -2197,13 +2236,15 @@
         <w:rPr>
           <w:rStyle w:val="jlqj4b"/>
           <w:rFonts w:cstheme="minorHAnsi"/>
+          <w:color w:val="70AD47" w:themeColor="accent6"/>
           <w:lang w:val="bg-BG"/>
         </w:rPr>
         <w:t>.</w:t>
       </w:r>
       <w:r>
         <w:rPr>
-          <w:rStyle w:val="10"/>
+          <w:rStyle w:val="Heading1Char"/>
+          <w:color w:val="70AD47" w:themeColor="accent6"/>
           <w:lang w:val="en"/>
         </w:rPr>
         <w:t xml:space="preserve"> </w:t>
@@ -2211,6 +2252,7 @@
       <w:r>
         <w:rPr>
           <w:rStyle w:val="jlqj4b"/>
+          <w:color w:val="70AD47" w:themeColor="accent6"/>
           <w:lang w:val="en"/>
         </w:rPr>
         <w:t>Distribute the books on the shelves</w:t>
@@ -2218,7 +2260,7 @@
     </w:p>
     <w:p>
       <w:pPr>
-        <w:pStyle w:val="a4"/>
+        <w:pStyle w:val="ListParagraph"/>
         <w:numPr>
           <w:ilvl w:val="1"/>
           <w:numId w:val="1"/>
@@ -2226,11 +2268,13 @@
         <w:spacing w:line="276" w:lineRule="auto"/>
         <w:rPr>
           <w:rFonts w:cstheme="minorHAnsi"/>
-        </w:rPr>
-      </w:pPr>
-      <w:r>
-        <w:rPr>
-          <w:rStyle w:val="jlqj4b"/>
+          <w:color w:val="70AD47" w:themeColor="accent6"/>
+        </w:rPr>
+      </w:pPr>
+      <w:r>
+        <w:rPr>
+          <w:rStyle w:val="jlqj4b"/>
+          <w:color w:val="70AD47" w:themeColor="accent6"/>
           <w:lang w:val="en"/>
         </w:rPr>
         <w:t>I</w:t>
@@ -2238,6 +2282,7 @@
       <w:r>
         <w:rPr>
           <w:rStyle w:val="jlqj4b"/>
+          <w:color w:val="70AD47" w:themeColor="accent6"/>
           <w:lang w:val="en"/>
         </w:rPr>
         <w:t>f all the books are arranged on the shelves</w:t>
@@ -2245,6 +2290,7 @@
       <w:r>
         <w:rPr>
           <w:rStyle w:val="jlqj4b"/>
+          <w:color w:val="70AD47" w:themeColor="accent6"/>
           <w:lang w:val="bg-BG"/>
         </w:rPr>
         <w:t xml:space="preserve">, </w:t>
@@ -2253,55 +2299,55 @@
         <w:rPr>
           <w:rStyle w:val="jlqj4b"/>
           <w:b/>
+          <w:color w:val="70AD47" w:themeColor="accent6"/>
         </w:rPr>
         <w:t>return</w:t>
       </w:r>
       <w:r>
         <w:rPr>
           <w:rStyle w:val="jlqj4b"/>
+          <w:color w:val="70AD47" w:themeColor="accent6"/>
         </w:rPr>
         <w:t>:</w:t>
       </w:r>
       <w:r>
         <w:rPr>
           <w:noProof/>
-        </w:rPr>
-        <w:t xml:space="preserve"> </w:t>
+          <w:color w:val="70AD47" w:themeColor="accent6"/>
+        </w:rPr>
+        <w:t xml:space="preserve"> "</w:t>
+      </w:r>
+      <w:r>
+        <w:rPr>
+          <w:rStyle w:val="jlqj4b"/>
+          <w:rFonts w:ascii="Consolas" w:hAnsi="Consolas"/>
+          <w:b/>
+          <w:color w:val="70AD47" w:themeColor="accent6"/>
+          <w:lang w:val="en"/>
+        </w:rPr>
+        <w:t>Great job, the books are arranged</w:t>
+      </w:r>
+      <w:r>
+        <w:rPr>
+          <w:rStyle w:val="jlqj4b"/>
+          <w:rFonts w:ascii="Consolas" w:hAnsi="Consolas"/>
+          <w:b/>
+          <w:color w:val="70AD47" w:themeColor="accent6"/>
+          <w:lang w:val="bg-BG"/>
+        </w:rPr>
+        <w:t>.</w:t>
       </w:r>
       <w:r>
         <w:rPr>
           <w:noProof/>
-        </w:rPr>
-        <w:t>"</w:t>
-      </w:r>
-      <w:r>
-        <w:rPr>
-          <w:rStyle w:val="jlqj4b"/>
-          <w:rFonts w:ascii="Consolas" w:hAnsi="Consolas"/>
-          <w:b/>
-          <w:lang w:val="en"/>
-        </w:rPr>
-        <w:t>Great job, the books are arranged</w:t>
-      </w:r>
-      <w:r>
-        <w:rPr>
-          <w:rStyle w:val="jlqj4b"/>
-          <w:rFonts w:ascii="Consolas" w:hAnsi="Consolas"/>
-          <w:b/>
-          <w:lang w:val="bg-BG"/>
-        </w:rPr>
-        <w:t>.</w:t>
-      </w:r>
-      <w:r>
-        <w:rPr>
-          <w:noProof/>
+          <w:color w:val="70AD47" w:themeColor="accent6"/>
         </w:rPr>
         <w:t>"</w:t>
       </w:r>
     </w:p>
     <w:p>
       <w:pPr>
-        <w:pStyle w:val="a4"/>
+        <w:pStyle w:val="ListParagraph"/>
         <w:numPr>
           <w:ilvl w:val="1"/>
           <w:numId w:val="1"/>
@@ -2309,11 +2355,13 @@
         <w:spacing w:line="276" w:lineRule="auto"/>
         <w:rPr>
           <w:rFonts w:cstheme="minorHAnsi"/>
-        </w:rPr>
-      </w:pPr>
-      <w:r>
-        <w:rPr>
-          <w:rStyle w:val="jlqj4b"/>
+          <w:color w:val="70AD47" w:themeColor="accent6"/>
+        </w:rPr>
+      </w:pPr>
+      <w:r>
+        <w:rPr>
+          <w:rStyle w:val="jlqj4b"/>
+          <w:color w:val="70AD47" w:themeColor="accent6"/>
           <w:lang w:val="en"/>
         </w:rPr>
         <w:t xml:space="preserve">Otherwise, if no space has been reached, </w:t>
@@ -2322,6 +2370,7 @@
         <w:rPr>
           <w:rStyle w:val="jlqj4b"/>
           <w:b/>
+          <w:color w:val="70AD47" w:themeColor="accent6"/>
           <w:lang w:val="en"/>
         </w:rPr>
         <w:t>return</w:t>
@@ -2329,12 +2378,14 @@
       <w:r>
         <w:rPr>
           <w:rStyle w:val="jlqj4b"/>
+          <w:color w:val="70AD47" w:themeColor="accent6"/>
         </w:rPr>
         <w:t xml:space="preserve">: </w:t>
       </w:r>
       <w:r>
         <w:rPr>
           <w:noProof/>
+          <w:color w:val="70AD47" w:themeColor="accent6"/>
         </w:rPr>
         <w:t>"</w:t>
       </w:r>
@@ -2343,31 +2394,25 @@
           <w:rStyle w:val="jlqj4b"/>
           <w:rFonts w:ascii="Consolas" w:hAnsi="Consolas"/>
           <w:b/>
+          <w:color w:val="70AD47" w:themeColor="accent6"/>
           <w:lang w:val="en"/>
         </w:rPr>
-        <w:t>Insufficient space, mo</w:t>
+        <w:t>Insufficient space, more shelves need to be purchased</w:t>
       </w:r>
       <w:r>
         <w:rPr>
           <w:rStyle w:val="jlqj4b"/>
           <w:rFonts w:ascii="Consolas" w:hAnsi="Consolas"/>
           <w:b/>
+          <w:color w:val="70AD47" w:themeColor="accent6"/>
           <w:lang w:val="en"/>
         </w:rPr>
-        <w:t>re shelves need to be purchased</w:t>
-      </w:r>
-      <w:r>
-        <w:rPr>
-          <w:rStyle w:val="jlqj4b"/>
-          <w:rFonts w:ascii="Consolas" w:hAnsi="Consolas"/>
-          <w:b/>
-          <w:lang w:val="en"/>
-        </w:rPr>
         <w:t>.</w:t>
       </w:r>
       <w:r>
         <w:rPr>
           <w:noProof/>
+          <w:color w:val="70AD47" w:themeColor="accent6"/>
         </w:rPr>
         <w:t>"</w:t>
       </w:r>
@@ -2420,7 +2465,7 @@
     </w:p>
     <w:tbl>
       <w:tblPr>
-        <w:tblStyle w:val="a3"/>
+        <w:tblStyle w:val="TableGrid"/>
         <w:tblW w:w="10080" w:type="dxa"/>
         <w:tblInd w:w="-275" w:type="dxa"/>
         <w:tblLayout w:type="fixed"/>
@@ -2936,6 +2981,7 @@
               </w:rPr>
               <w:t> </w:t>
             </w:r>
+            <w:proofErr w:type="spellStart"/>
             <w:r>
               <w:rPr>
                 <w:rFonts w:ascii="Consolas" w:eastAsia="Times New Roman" w:hAnsi="Consolas" w:cs="Times New Roman"/>
@@ -2946,6 +2992,7 @@
               </w:rPr>
               <w:t>Error</w:t>
             </w:r>
+            <w:proofErr w:type="spellEnd"/>
             <w:r>
               <w:rPr>
                 <w:rFonts w:ascii="Consolas" w:eastAsia="Times New Roman" w:hAnsi="Consolas" w:cs="Times New Roman"/>
@@ -3321,7 +3368,29 @@
                 <w:szCs w:val="21"/>
                 <w:lang w:val="bg-BG" w:eastAsia="bg-BG"/>
               </w:rPr>
-              <w:t xml:space="preserve"> of </w:t>
+              <w:t xml:space="preserve"> </w:t>
+            </w:r>
+            <w:proofErr w:type="spellStart"/>
+            <w:r>
+              <w:rPr>
+                <w:rFonts w:ascii="Consolas" w:eastAsia="Times New Roman" w:hAnsi="Consolas" w:cs="Times New Roman"/>
+                <w:color w:val="A31515"/>
+                <w:sz w:val="21"/>
+                <w:szCs w:val="21"/>
+                <w:lang w:val="bg-BG" w:eastAsia="bg-BG"/>
+              </w:rPr>
+              <w:t>of</w:t>
+            </w:r>
+            <w:proofErr w:type="spellEnd"/>
+            <w:r>
+              <w:rPr>
+                <w:rFonts w:ascii="Consolas" w:eastAsia="Times New Roman" w:hAnsi="Consolas" w:cs="Times New Roman"/>
+                <w:color w:val="A31515"/>
+                <w:sz w:val="21"/>
+                <w:szCs w:val="21"/>
+                <w:lang w:val="bg-BG" w:eastAsia="bg-BG"/>
+              </w:rPr>
+              <w:t xml:space="preserve"> </w:t>
             </w:r>
             <w:r>
               <w:rPr>
@@ -3587,7 +3656,29 @@
                 <w:szCs w:val="21"/>
                 <w:lang w:val="bg-BG" w:eastAsia="bg-BG"/>
               </w:rPr>
-              <w:t xml:space="preserve"> of </w:t>
+              <w:t xml:space="preserve"> </w:t>
+            </w:r>
+            <w:proofErr w:type="spellStart"/>
+            <w:r>
+              <w:rPr>
+                <w:rFonts w:ascii="Consolas" w:eastAsia="Times New Roman" w:hAnsi="Consolas" w:cs="Times New Roman"/>
+                <w:color w:val="A31515"/>
+                <w:sz w:val="21"/>
+                <w:szCs w:val="21"/>
+                <w:lang w:val="bg-BG" w:eastAsia="bg-BG"/>
+              </w:rPr>
+              <w:t>of</w:t>
+            </w:r>
+            <w:proofErr w:type="spellEnd"/>
+            <w:r>
+              <w:rPr>
+                <w:rFonts w:ascii="Consolas" w:eastAsia="Times New Roman" w:hAnsi="Consolas" w:cs="Times New Roman"/>
+                <w:color w:val="A31515"/>
+                <w:sz w:val="21"/>
+                <w:szCs w:val="21"/>
+                <w:lang w:val="bg-BG" w:eastAsia="bg-BG"/>
+              </w:rPr>
+              <w:t xml:space="preserve"> </w:t>
             </w:r>
             <w:r>
               <w:rPr>
@@ -4074,6 +4165,7 @@
               </w:rPr>
               <w:t> </w:t>
             </w:r>
+            <w:proofErr w:type="spellStart"/>
             <w:r>
               <w:rPr>
                 <w:rFonts w:ascii="Consolas" w:eastAsia="Times New Roman" w:hAnsi="Consolas" w:cs="Times New Roman"/>
@@ -4084,6 +4176,7 @@
               </w:rPr>
               <w:t>Error</w:t>
             </w:r>
+            <w:proofErr w:type="spellEnd"/>
             <w:r>
               <w:rPr>
                 <w:rFonts w:ascii="Consolas" w:eastAsia="Times New Roman" w:hAnsi="Consolas" w:cs="Times New Roman"/>
@@ -5419,6 +5512,7 @@
               </w:rPr>
               <w:t> </w:t>
             </w:r>
+            <w:proofErr w:type="spellStart"/>
             <w:r>
               <w:rPr>
                 <w:rFonts w:ascii="Consolas" w:eastAsia="Times New Roman" w:hAnsi="Consolas" w:cs="Times New Roman"/>
@@ -5429,6 +5523,7 @@
               </w:rPr>
               <w:t>Error</w:t>
             </w:r>
+            <w:proofErr w:type="spellEnd"/>
             <w:r>
               <w:rPr>
                 <w:rFonts w:ascii="Consolas" w:eastAsia="Times New Roman" w:hAnsi="Consolas" w:cs="Times New Roman"/>
@@ -5988,29 +6083,7 @@
                 <w:szCs w:val="21"/>
                 <w:lang w:val="bg-BG" w:eastAsia="bg-BG"/>
               </w:rPr>
-              <w:t xml:space="preserve"> </w:t>
-            </w:r>
-            <w:proofErr w:type="spellStart"/>
-            <w:r>
-              <w:rPr>
-                <w:rFonts w:ascii="Consolas" w:eastAsia="Times New Roman" w:hAnsi="Consolas" w:cs="Times New Roman"/>
-                <w:color w:val="A31515"/>
-                <w:sz w:val="21"/>
-                <w:szCs w:val="21"/>
-                <w:lang w:val="bg-BG" w:eastAsia="bg-BG"/>
-              </w:rPr>
-              <w:t>to</w:t>
-            </w:r>
-            <w:proofErr w:type="spellEnd"/>
-            <w:r>
-              <w:rPr>
-                <w:rFonts w:ascii="Consolas" w:eastAsia="Times New Roman" w:hAnsi="Consolas" w:cs="Times New Roman"/>
-                <w:color w:val="A31515"/>
-                <w:sz w:val="21"/>
-                <w:szCs w:val="21"/>
-                <w:lang w:val="bg-BG" w:eastAsia="bg-BG"/>
-              </w:rPr>
-              <w:t xml:space="preserve"> </w:t>
+              <w:t xml:space="preserve"> to </w:t>
             </w:r>
             <w:proofErr w:type="spellStart"/>
             <w:r>
@@ -6246,7 +6319,7 @@
 </file>
 
 <file path=word/numbering.xml><?xml version="1.0" encoding="utf-8"?>
-<w:numbering xmlns:wpc="http://schemas.microsoft.com/office/word/2010/wordprocessingCanvas" xmlns:mc="http://schemas.openxmlformats.org/markup-compatibility/2006" xmlns:o="urn:schemas-microsoft-com:office:office" xmlns:r="http://schemas.openxmlformats.org/officeDocument/2006/relationships" xmlns:m="http://schemas.openxmlformats.org/officeDocument/2006/math" xmlns:v="urn:schemas-microsoft-com:vml" xmlns:wp14="http://schemas.microsoft.com/office/word/2010/wordprocessingDrawing" xmlns:wp="http://schemas.openxmlformats.org/drawingml/2006/wordprocessingDrawing" xmlns:w10="urn:schemas-microsoft-com:office:word" xmlns:w="http://schemas.openxmlformats.org/wordprocessingml/2006/main" xmlns:w14="http://schemas.microsoft.com/office/word/2010/wordml" xmlns:w15="http://schemas.microsoft.com/office/word/2012/wordml" xmlns:wpg="http://schemas.microsoft.com/office/word/2010/wordprocessingGroup" xmlns:wpi="http://schemas.microsoft.com/office/word/2010/wordprocessingInk" xmlns:wne="http://schemas.microsoft.com/office/word/2006/wordml" xmlns:wps="http://schemas.microsoft.com/office/word/2010/wordprocessingShape" mc:Ignorable="w14 w15 wp14">
+<w:numbering xmlns:wpc="http://schemas.microsoft.com/office/word/2010/wordprocessingCanvas" xmlns:cx="http://schemas.microsoft.com/office/drawing/2014/chartex" xmlns:cx1="http://schemas.microsoft.com/office/drawing/2015/9/8/chartex" xmlns:cx2="http://schemas.microsoft.com/office/drawing/2015/10/21/chartex" xmlns:cx3="http://schemas.microsoft.com/office/drawing/2016/5/9/chartex" xmlns:cx4="http://schemas.microsoft.com/office/drawing/2016/5/10/chartex" xmlns:cx5="http://schemas.microsoft.com/office/drawing/2016/5/11/chartex" xmlns:cx6="http://schemas.microsoft.com/office/drawing/2016/5/12/chartex" xmlns:cx7="http://schemas.microsoft.com/office/drawing/2016/5/13/chartex" xmlns:cx8="http://schemas.microsoft.com/office/drawing/2016/5/14/chartex" xmlns:mc="http://schemas.openxmlformats.org/markup-compatibility/2006" xmlns:aink="http://schemas.microsoft.com/office/drawing/2016/ink" xmlns:am3d="http://schemas.microsoft.com/office/drawing/2017/model3d" xmlns:o="urn:schemas-microsoft-com:office:office" xmlns:r="http://schemas.openxmlformats.org/officeDocument/2006/relationships" xmlns:m="http://schemas.openxmlformats.org/officeDocument/2006/math" xmlns:v="urn:schemas-microsoft-com:vml" xmlns:wp14="http://schemas.microsoft.com/office/word/2010/wordprocessingDrawing" xmlns:wp="http://schemas.openxmlformats.org/drawingml/2006/wordprocessingDrawing" xmlns:w10="urn:schemas-microsoft-com:office:word" xmlns:w="http://schemas.openxmlformats.org/wordprocessingml/2006/main" xmlns:w14="http://schemas.microsoft.com/office/word/2010/wordml" xmlns:w15="http://schemas.microsoft.com/office/word/2012/wordml" xmlns:w16cex="http://schemas.microsoft.com/office/word/2018/wordml/cex" xmlns:w16cid="http://schemas.microsoft.com/office/word/2016/wordml/cid" xmlns:w16="http://schemas.microsoft.com/office/word/2018/wordml" xmlns:w16sdtdh="http://schemas.microsoft.com/office/word/2020/wordml/sdtdatahash" xmlns:w16se="http://schemas.microsoft.com/office/word/2015/wordml/symex" xmlns:wpg="http://schemas.microsoft.com/office/word/2010/wordprocessingGroup" xmlns:wpi="http://schemas.microsoft.com/office/word/2010/wordprocessingInk" xmlns:wne="http://schemas.microsoft.com/office/word/2006/wordml" xmlns:wps="http://schemas.microsoft.com/office/word/2010/wordprocessingShape" mc:Ignorable="w14 w15 w16se w16cid w16 w16cex w16sdtdh wp14">
   <w:abstractNum w:abstractNumId="0" w15:restartNumberingAfterBreak="0">
     <w:nsid w:val="0088141A"/>
     <w:multiLevelType w:val="hybridMultilevel"/>
@@ -7411,7 +7484,7 @@
 </file>
 
 <file path=word/styles.xml><?xml version="1.0" encoding="utf-8"?>
-<w:styles xmlns:mc="http://schemas.openxmlformats.org/markup-compatibility/2006" xmlns:r="http://schemas.openxmlformats.org/officeDocument/2006/relationships" xmlns:w="http://schemas.openxmlformats.org/wordprocessingml/2006/main" xmlns:w14="http://schemas.microsoft.com/office/word/2010/wordml" xmlns:w15="http://schemas.microsoft.com/office/word/2012/wordml" mc:Ignorable="w14 w15">
+<w:styles xmlns:mc="http://schemas.openxmlformats.org/markup-compatibility/2006" xmlns:r="http://schemas.openxmlformats.org/officeDocument/2006/relationships" xmlns:w="http://schemas.openxmlformats.org/wordprocessingml/2006/main" xmlns:w14="http://schemas.microsoft.com/office/word/2010/wordml" xmlns:w15="http://schemas.microsoft.com/office/word/2012/wordml" xmlns:w16cex="http://schemas.microsoft.com/office/word/2018/wordml/cex" xmlns:w16cid="http://schemas.microsoft.com/office/word/2016/wordml/cid" xmlns:w16="http://schemas.microsoft.com/office/word/2018/wordml" xmlns:w16sdtdh="http://schemas.microsoft.com/office/word/2020/wordml/sdtdatahash" xmlns:w16se="http://schemas.microsoft.com/office/word/2015/wordml/symex" mc:Ignorable="w14 w15 w16se w16cid w16 w16cex w16sdtdh">
   <w:docDefaults>
     <w:rPrDefault>
       <w:rPr>
@@ -7427,7 +7500,7 @@
       </w:pPr>
     </w:pPrDefault>
   </w:docDefaults>
-  <w:latentStyles w:defLockedState="0" w:defUIPriority="99" w:defSemiHidden="0" w:defUnhideWhenUsed="0" w:defQFormat="0" w:count="371">
+  <w:latentStyles w:defLockedState="0" w:defUIPriority="99" w:defSemiHidden="0" w:defUnhideWhenUsed="0" w:defQFormat="0" w:count="376">
     <w:lsdException w:name="Normal" w:uiPriority="0" w:qFormat="1"/>
     <w:lsdException w:name="heading 1" w:uiPriority="9" w:qFormat="1"/>
     <w:lsdException w:name="heading 2" w:semiHidden="1" w:uiPriority="9" w:unhideWhenUsed="1" w:qFormat="1"/>
@@ -7533,7 +7606,6 @@
     <w:lsdException w:name="HTML Sample" w:semiHidden="1" w:unhideWhenUsed="1"/>
     <w:lsdException w:name="HTML Typewriter" w:semiHidden="1" w:unhideWhenUsed="1"/>
     <w:lsdException w:name="HTML Variable" w:semiHidden="1" w:unhideWhenUsed="1"/>
-    <w:lsdException w:name="Normal Table" w:semiHidden="1" w:unhideWhenUsed="1"/>
     <w:lsdException w:name="annotation subject" w:semiHidden="1" w:unhideWhenUsed="1"/>
     <w:lsdException w:name="No List" w:semiHidden="1" w:unhideWhenUsed="1"/>
     <w:lsdException w:name="Outline List 1" w:semiHidden="1" w:unhideWhenUsed="1"/>
@@ -7576,11 +7648,8 @@
     <w:lsdException w:name="Table Contemporary" w:semiHidden="1" w:unhideWhenUsed="1"/>
     <w:lsdException w:name="Table Elegant" w:semiHidden="1" w:unhideWhenUsed="1"/>
     <w:lsdException w:name="Table Professional" w:semiHidden="1" w:unhideWhenUsed="1"/>
-    <w:lsdException w:name="Table Subtle 1" w:semiHidden="1" w:unhideWhenUsed="1"/>
     <w:lsdException w:name="Table Subtle 2" w:semiHidden="1" w:unhideWhenUsed="1"/>
     <w:lsdException w:name="Table Web 1" w:semiHidden="1" w:unhideWhenUsed="1"/>
-    <w:lsdException w:name="Table Web 2" w:semiHidden="1" w:unhideWhenUsed="1"/>
-    <w:lsdException w:name="Table Web 3" w:semiHidden="1" w:unhideWhenUsed="1"/>
     <w:lsdException w:name="Balloon Text" w:semiHidden="1" w:unhideWhenUsed="1"/>
     <w:lsdException w:name="Table Grid" w:uiPriority="59"/>
     <w:lsdException w:name="Table Theme" w:semiHidden="1" w:unhideWhenUsed="1"/>
@@ -7799,8 +7868,13 @@
     <w:lsdException w:name="List Table 5 Dark Accent 6" w:uiPriority="50"/>
     <w:lsdException w:name="List Table 6 Colorful Accent 6" w:uiPriority="51"/>
     <w:lsdException w:name="List Table 7 Colorful Accent 6" w:uiPriority="52"/>
+    <w:lsdException w:name="Mention" w:semiHidden="1" w:unhideWhenUsed="1"/>
+    <w:lsdException w:name="Smart Hyperlink" w:semiHidden="1" w:unhideWhenUsed="1"/>
+    <w:lsdException w:name="Hashtag" w:semiHidden="1" w:unhideWhenUsed="1"/>
+    <w:lsdException w:name="Unresolved Mention" w:semiHidden="1" w:unhideWhenUsed="1"/>
+    <w:lsdException w:name="Smart Link" w:semiHidden="1" w:unhideWhenUsed="1"/>
   </w:latentStyles>
-  <w:style w:type="paragraph" w:default="1" w:styleId="a">
+  <w:style w:type="paragraph" w:default="1" w:styleId="Normal">
     <w:name w:val="Normal"/>
     <w:qFormat/>
     <w:rsid w:val="00F72A1A"/>
@@ -7808,11 +7882,11 @@
       <w:lang w:val="en-US"/>
     </w:rPr>
   </w:style>
-  <w:style w:type="paragraph" w:styleId="1">
+  <w:style w:type="paragraph" w:styleId="Heading1">
     <w:name w:val="heading 1"/>
-    <w:basedOn w:val="a"/>
-    <w:next w:val="a"/>
-    <w:link w:val="10"/>
+    <w:basedOn w:val="Normal"/>
+    <w:next w:val="Normal"/>
+    <w:link w:val="Heading1Char"/>
     <w:uiPriority w:val="9"/>
     <w:qFormat/>
     <w:rsid w:val="004538DA"/>
@@ -7830,11 +7904,11 @@
       <w:szCs w:val="32"/>
     </w:rPr>
   </w:style>
-  <w:style w:type="paragraph" w:styleId="2">
+  <w:style w:type="paragraph" w:styleId="Heading2">
     <w:name w:val="heading 2"/>
-    <w:basedOn w:val="a"/>
-    <w:next w:val="a"/>
-    <w:link w:val="20"/>
+    <w:basedOn w:val="Normal"/>
+    <w:next w:val="Normal"/>
+    <w:link w:val="Heading2Char"/>
     <w:uiPriority w:val="9"/>
     <w:semiHidden/>
     <w:unhideWhenUsed/>
@@ -7853,11 +7927,11 @@
       <w:szCs w:val="26"/>
     </w:rPr>
   </w:style>
-  <w:style w:type="paragraph" w:styleId="3">
+  <w:style w:type="paragraph" w:styleId="Heading3">
     <w:name w:val="heading 3"/>
-    <w:basedOn w:val="a"/>
-    <w:next w:val="a"/>
-    <w:link w:val="30"/>
+    <w:basedOn w:val="Normal"/>
+    <w:next w:val="Normal"/>
+    <w:link w:val="Heading3Char"/>
     <w:uiPriority w:val="9"/>
     <w:semiHidden/>
     <w:unhideWhenUsed/>
@@ -7876,13 +7950,13 @@
       <w:szCs w:val="24"/>
     </w:rPr>
   </w:style>
-  <w:style w:type="character" w:default="1" w:styleId="a0">
+  <w:style w:type="character" w:default="1" w:styleId="DefaultParagraphFont">
     <w:name w:val="Default Paragraph Font"/>
     <w:uiPriority w:val="1"/>
     <w:semiHidden/>
     <w:unhideWhenUsed/>
   </w:style>
-  <w:style w:type="table" w:default="1" w:styleId="a1">
+  <w:style w:type="table" w:default="1" w:styleId="TableNormal">
     <w:name w:val="Normal Table"/>
     <w:uiPriority w:val="99"/>
     <w:semiHidden/>
@@ -7897,16 +7971,16 @@
       </w:tblCellMar>
     </w:tblPr>
   </w:style>
-  <w:style w:type="numbering" w:default="1" w:styleId="a2">
+  <w:style w:type="numbering" w:default="1" w:styleId="NoList">
     <w:name w:val="No List"/>
     <w:uiPriority w:val="99"/>
     <w:semiHidden/>
     <w:unhideWhenUsed/>
   </w:style>
-  <w:style w:type="character" w:customStyle="1" w:styleId="10">
-    <w:name w:val="Заглавие 1 Знак"/>
-    <w:basedOn w:val="a0"/>
-    <w:link w:val="1"/>
+  <w:style w:type="character" w:customStyle="1" w:styleId="Heading1Char">
+    <w:name w:val="Heading 1 Char"/>
+    <w:basedOn w:val="DefaultParagraphFont"/>
+    <w:link w:val="Heading1"/>
     <w:uiPriority w:val="9"/>
     <w:rsid w:val="004538DA"/>
     <w:rPr>
@@ -7918,9 +7992,9 @@
       <w:lang w:val="en-US"/>
     </w:rPr>
   </w:style>
-  <w:style w:type="table" w:styleId="a3">
+  <w:style w:type="table" w:styleId="TableGrid">
     <w:name w:val="Table Grid"/>
-    <w:basedOn w:val="a1"/>
+    <w:basedOn w:val="TableNormal"/>
     <w:uiPriority w:val="59"/>
     <w:rsid w:val="00F72A1A"/>
     <w:pPr>
@@ -7940,10 +8014,10 @@
       </w:tblBorders>
     </w:tblPr>
   </w:style>
-  <w:style w:type="paragraph" w:styleId="HTML">
+  <w:style w:type="paragraph" w:styleId="HTMLPreformatted">
     <w:name w:val="HTML Preformatted"/>
-    <w:basedOn w:val="a"/>
-    <w:link w:val="HTML0"/>
+    <w:basedOn w:val="Normal"/>
+    <w:link w:val="HTMLPreformattedChar"/>
     <w:uiPriority w:val="99"/>
     <w:unhideWhenUsed/>
     <w:rsid w:val="00F72A1A"/>
@@ -7974,10 +8048,10 @@
       <w:szCs w:val="20"/>
     </w:rPr>
   </w:style>
-  <w:style w:type="character" w:customStyle="1" w:styleId="HTML0">
-    <w:name w:val="HTML стандартен Знак"/>
-    <w:basedOn w:val="a0"/>
-    <w:link w:val="HTML"/>
+  <w:style w:type="character" w:customStyle="1" w:styleId="HTMLPreformattedChar">
+    <w:name w:val="HTML Preformatted Char"/>
+    <w:basedOn w:val="DefaultParagraphFont"/>
+    <w:link w:val="HTMLPreformatted"/>
     <w:uiPriority w:val="99"/>
     <w:rsid w:val="00F72A1A"/>
     <w:rPr>
@@ -7987,9 +8061,9 @@
       <w:lang w:val="en-US"/>
     </w:rPr>
   </w:style>
-  <w:style w:type="paragraph" w:styleId="a4">
+  <w:style w:type="paragraph" w:styleId="ListParagraph">
     <w:name w:val="List Paragraph"/>
-    <w:basedOn w:val="a"/>
+    <w:basedOn w:val="Normal"/>
     <w:uiPriority w:val="34"/>
     <w:qFormat/>
     <w:rsid w:val="00D660D3"/>
@@ -8000,13 +8074,13 @@
   </w:style>
   <w:style w:type="character" w:customStyle="1" w:styleId="jlqj4b">
     <w:name w:val="jlqj4b"/>
-    <w:basedOn w:val="a0"/>
+    <w:basedOn w:val="DefaultParagraphFont"/>
     <w:rsid w:val="00D660D3"/>
   </w:style>
-  <w:style w:type="character" w:customStyle="1" w:styleId="30">
-    <w:name w:val="Заглавие 3 Знак"/>
-    <w:basedOn w:val="a0"/>
-    <w:link w:val="3"/>
+  <w:style w:type="character" w:customStyle="1" w:styleId="Heading3Char">
+    <w:name w:val="Heading 3 Char"/>
+    <w:basedOn w:val="DefaultParagraphFont"/>
+    <w:link w:val="Heading3"/>
     <w:uiPriority w:val="9"/>
     <w:semiHidden/>
     <w:rsid w:val="00D57639"/>
@@ -8020,7 +8094,7 @@
   </w:style>
   <w:style w:type="paragraph" w:customStyle="1" w:styleId="Code">
     <w:name w:val="Code"/>
-    <w:basedOn w:val="a"/>
+    <w:basedOn w:val="Normal"/>
     <w:link w:val="CodeChar"/>
     <w:qFormat/>
     <w:rsid w:val="00D57639"/>
@@ -8035,7 +8109,7 @@
   </w:style>
   <w:style w:type="character" w:customStyle="1" w:styleId="CodeChar">
     <w:name w:val="Code Char"/>
-    <w:basedOn w:val="a0"/>
+    <w:basedOn w:val="DefaultParagraphFont"/>
     <w:link w:val="Code"/>
     <w:qFormat/>
     <w:rsid w:val="00D57639"/>
@@ -8046,10 +8120,10 @@
       <w:lang w:val="en-US"/>
     </w:rPr>
   </w:style>
-  <w:style w:type="character" w:customStyle="1" w:styleId="20">
-    <w:name w:val="Заглавие 2 Знак"/>
-    <w:basedOn w:val="a0"/>
-    <w:link w:val="2"/>
+  <w:style w:type="character" w:customStyle="1" w:styleId="Heading2Char">
+    <w:name w:val="Heading 2 Char"/>
+    <w:basedOn w:val="DefaultParagraphFont"/>
+    <w:link w:val="Heading2"/>
     <w:uiPriority w:val="9"/>
     <w:semiHidden/>
     <w:rsid w:val="00EF5FAA"/>

</xml_diff>